<commit_message>
xi and xii class update
</commit_message>
<xml_diff>
--- a/XI class/02. DS and Algo - Module 2/04. Стек-и-Опашка/03-Stacks-and-Queues-Exercises.docx
+++ b/XI class/02. DS and Algo - Module 2/04. Стек-и-Опашка/03-Stacks-and-Queues-Exercises.docx
@@ -1,10 +1,10 @@
 
 <file path=word/document.xml><?xml version="1.0" encoding="utf-8"?>
-<w:document xmlns:wpc="http://schemas.microsoft.com/office/word/2010/wordprocessingCanvas" xmlns:cx="http://schemas.microsoft.com/office/drawing/2014/chartex" xmlns:cx1="http://schemas.microsoft.com/office/drawing/2015/9/8/chartex" xmlns:cx2="http://schemas.microsoft.com/office/drawing/2015/10/21/chartex" xmlns:cx3="http://schemas.microsoft.com/office/drawing/2016/5/9/chartex" xmlns:cx4="http://schemas.microsoft.com/office/drawing/2016/5/10/chartex" xmlns:cx5="http://schemas.microsoft.com/office/drawing/2016/5/11/chartex" xmlns:cx6="http://schemas.microsoft.com/office/drawing/2016/5/12/chartex" xmlns:cx7="http://schemas.microsoft.com/office/drawing/2016/5/13/chartex" xmlns:cx8="http://schemas.microsoft.com/office/drawing/2016/5/14/chartex" xmlns:mc="http://schemas.openxmlformats.org/markup-compatibility/2006" xmlns:aink="http://schemas.microsoft.com/office/drawing/2016/ink" xmlns:am3d="http://schemas.microsoft.com/office/drawing/2017/model3d" xmlns:o="urn:schemas-microsoft-com:office:office" xmlns:oel="http://schemas.microsoft.com/office/2019/extlst" xmlns:r="http://schemas.openxmlformats.org/officeDocument/2006/relationships" xmlns:m="http://schemas.openxmlformats.org/officeDocument/2006/math" xmlns:v="urn:schemas-microsoft-com:vml" xmlns:wp14="http://schemas.microsoft.com/office/word/2010/wordprocessingDrawing" xmlns:wp="http://schemas.openxmlformats.org/drawingml/2006/wordprocessingDrawing" xmlns:w10="urn:schemas-microsoft-com:office:word" xmlns:w="http://schemas.openxmlformats.org/wordprocessingml/2006/main" xmlns:w14="http://schemas.microsoft.com/office/word/2010/wordml" xmlns:w15="http://schemas.microsoft.com/office/word/2012/wordml" xmlns:w16cex="http://schemas.microsoft.com/office/word/2018/wordml/cex" xmlns:w16cid="http://schemas.microsoft.com/office/word/2016/wordml/cid" xmlns:w16="http://schemas.microsoft.com/office/word/2018/wordml" xmlns:w16sdtdh="http://schemas.microsoft.com/office/word/2020/wordml/sdtdatahash" xmlns:w16se="http://schemas.microsoft.com/office/word/2015/wordml/symex" xmlns:wpg="http://schemas.microsoft.com/office/word/2010/wordprocessingGroup" xmlns:wpi="http://schemas.microsoft.com/office/word/2010/wordprocessingInk" xmlns:wne="http://schemas.microsoft.com/office/word/2006/wordml" xmlns:wps="http://schemas.microsoft.com/office/word/2010/wordprocessingShape" mc:Ignorable="w14 w15 w16se w16cid w16 w16cex w16sdtdh wp14">
+<w:document xmlns:wpc="http://schemas.microsoft.com/office/word/2010/wordprocessingCanvas" xmlns:cx="http://schemas.microsoft.com/office/drawing/2014/chartex" xmlns:cx1="http://schemas.microsoft.com/office/drawing/2015/9/8/chartex" xmlns:cx2="http://schemas.microsoft.com/office/drawing/2015/10/21/chartex" xmlns:cx3="http://schemas.microsoft.com/office/drawing/2016/5/9/chartex" xmlns:cx4="http://schemas.microsoft.com/office/drawing/2016/5/10/chartex" xmlns:cx5="http://schemas.microsoft.com/office/drawing/2016/5/11/chartex" xmlns:cx6="http://schemas.microsoft.com/office/drawing/2016/5/12/chartex" xmlns:cx7="http://schemas.microsoft.com/office/drawing/2016/5/13/chartex" xmlns:cx8="http://schemas.microsoft.com/office/drawing/2016/5/14/chartex" xmlns:mc="http://schemas.openxmlformats.org/markup-compatibility/2006" xmlns:aink="http://schemas.microsoft.com/office/drawing/2016/ink" xmlns:am3d="http://schemas.microsoft.com/office/drawing/2017/model3d" xmlns:o="urn:schemas-microsoft-com:office:office" xmlns:oel="http://schemas.microsoft.com/office/2019/extlst" xmlns:r="http://schemas.openxmlformats.org/officeDocument/2006/relationships" xmlns:m="http://schemas.openxmlformats.org/officeDocument/2006/math" xmlns:v="urn:schemas-microsoft-com:vml" xmlns:wp14="http://schemas.microsoft.com/office/word/2010/wordprocessingDrawing" xmlns:wp="http://schemas.openxmlformats.org/drawingml/2006/wordprocessingDrawing" xmlns:w10="urn:schemas-microsoft-com:office:word" xmlns:w="http://schemas.openxmlformats.org/wordprocessingml/2006/main" xmlns:w14="http://schemas.microsoft.com/office/word/2010/wordml" xmlns:w15="http://schemas.microsoft.com/office/word/2012/wordml" xmlns:w16cex="http://schemas.microsoft.com/office/word/2018/wordml/cex" xmlns:w16cid="http://schemas.microsoft.com/office/word/2016/wordml/cid" xmlns:w16="http://schemas.microsoft.com/office/word/2018/wordml" xmlns:w16du="http://schemas.microsoft.com/office/word/2023/wordml/word16du" xmlns:w16sdtdh="http://schemas.microsoft.com/office/word/2020/wordml/sdtdatahash" xmlns:w16sdtfl="http://schemas.microsoft.com/office/word/2024/wordml/sdtformatlock" xmlns:w16se="http://schemas.microsoft.com/office/word/2015/wordml/symex" xmlns:wpg="http://schemas.microsoft.com/office/word/2010/wordprocessingGroup" xmlns:wpi="http://schemas.microsoft.com/office/word/2010/wordprocessingInk" xmlns:wne="http://schemas.microsoft.com/office/word/2006/wordml" xmlns:wps="http://schemas.microsoft.com/office/word/2010/wordprocessingShape" mc:Ignorable="w14 w15 w16se w16cid w16 w16cex w16sdtdh w16sdtfl w16du wp14">
   <w:body>
     <w:p>
       <w:pPr>
-        <w:pStyle w:val="1"/>
+        <w:pStyle w:val="Heading1"/>
         <w:jc w:val="center"/>
         <w:rPr>
           <w:noProof/>
@@ -42,43 +42,43 @@
       <w:hyperlink r:id="rId8" w:history="1">
         <w:r>
           <w:rPr>
-            <w:rStyle w:val="a9"/>
+            <w:rStyle w:val="Hyperlink"/>
             <w:noProof/>
           </w:rPr>
           <w:t>"C</w:t>
         </w:r>
         <w:r>
           <w:rPr>
-            <w:rStyle w:val="a9"/>
+            <w:rStyle w:val="Hyperlink"/>
             <w:noProof/>
           </w:rPr>
           <w:t>#</w:t>
         </w:r>
         <w:r>
           <w:rPr>
-            <w:rStyle w:val="a9"/>
+            <w:rStyle w:val="Hyperlink"/>
             <w:noProof/>
           </w:rPr>
-          <w:t xml:space="preserve"> Advanced" co</w:t>
+          <w:t xml:space="preserve"> Advanced" course @ Soft</w:t>
         </w:r>
         <w:r>
           <w:rPr>
-            <w:rStyle w:val="a9"/>
+            <w:rStyle w:val="Hyperlink"/>
             <w:noProof/>
           </w:rPr>
-          <w:t>u</w:t>
+          <w:t>w</w:t>
         </w:r>
         <w:r>
           <w:rPr>
-            <w:rStyle w:val="a9"/>
+            <w:rStyle w:val="Hyperlink"/>
             <w:noProof/>
           </w:rPr>
-          <w:t>rse @ Software University</w:t>
+          <w:t>are University</w:t>
         </w:r>
       </w:hyperlink>
       <w:r>
         <w:rPr>
-          <w:rStyle w:val="a9"/>
+          <w:rStyle w:val="Hyperlink"/>
           <w:noProof/>
         </w:rPr>
         <w:br/>
@@ -95,19 +95,19 @@
       <w:hyperlink r:id="rId9" w:history="1">
         <w:r>
           <w:rPr>
-            <w:rStyle w:val="a9"/>
+            <w:rStyle w:val="Hyperlink"/>
           </w:rPr>
           <w:t>Ju</w:t>
         </w:r>
         <w:r>
           <w:rPr>
-            <w:rStyle w:val="a9"/>
+            <w:rStyle w:val="Hyperlink"/>
           </w:rPr>
           <w:t>d</w:t>
         </w:r>
         <w:r>
           <w:rPr>
-            <w:rStyle w:val="a9"/>
+            <w:rStyle w:val="Hyperlink"/>
           </w:rPr>
           <w:t>ge</w:t>
         </w:r>
@@ -115,7 +115,7 @@
     </w:p>
     <w:p>
       <w:pPr>
-        <w:pStyle w:val="2"/>
+        <w:pStyle w:val="Heading2"/>
         <w:numPr>
           <w:ilvl w:val="0"/>
           <w:numId w:val="24"/>
@@ -356,7 +356,7 @@
     </w:p>
     <w:p>
       <w:pPr>
-        <w:pStyle w:val="3"/>
+        <w:pStyle w:val="Heading3"/>
         <w:rPr>
           <w:noProof/>
           <w:lang w:val="bg-BG"/>
@@ -371,7 +371,7 @@
     </w:p>
     <w:p>
       <w:pPr>
-        <w:pStyle w:val="ac"/>
+        <w:pStyle w:val="ListParagraph"/>
         <w:numPr>
           <w:ilvl w:val="0"/>
           <w:numId w:val="5"/>
@@ -466,7 +466,7 @@
     </w:p>
     <w:p>
       <w:pPr>
-        <w:pStyle w:val="ac"/>
+        <w:pStyle w:val="ListParagraph"/>
         <w:numPr>
           <w:ilvl w:val="0"/>
           <w:numId w:val="5"/>
@@ -523,7 +523,7 @@
     </w:p>
     <w:p>
       <w:pPr>
-        <w:pStyle w:val="3"/>
+        <w:pStyle w:val="Heading3"/>
         <w:rPr>
           <w:noProof/>
           <w:lang w:val="bg-BG"/>
@@ -538,7 +538,7 @@
     </w:p>
     <w:p>
       <w:pPr>
-        <w:pStyle w:val="ac"/>
+        <w:pStyle w:val="ListParagraph"/>
         <w:numPr>
           <w:ilvl w:val="0"/>
           <w:numId w:val="6"/>
@@ -655,7 +655,7 @@
     </w:p>
     <w:p>
       <w:pPr>
-        <w:pStyle w:val="3"/>
+        <w:pStyle w:val="Heading3"/>
         <w:rPr>
           <w:noProof/>
           <w:lang w:val="bg-BG"/>
@@ -1325,7 +1325,7 @@
     </w:tbl>
     <w:p>
       <w:pPr>
-        <w:pStyle w:val="2"/>
+        <w:pStyle w:val="Heading2"/>
         <w:numPr>
           <w:ilvl w:val="0"/>
           <w:numId w:val="24"/>
@@ -1654,7 +1654,7 @@
     </w:p>
     <w:p>
       <w:pPr>
-        <w:pStyle w:val="3"/>
+        <w:pStyle w:val="Heading3"/>
         <w:rPr>
           <w:noProof/>
           <w:lang w:val="bg-BG"/>
@@ -2339,7 +2339,7 @@
     </w:tbl>
     <w:p>
       <w:pPr>
-        <w:pStyle w:val="2"/>
+        <w:pStyle w:val="Heading2"/>
         <w:numPr>
           <w:ilvl w:val="0"/>
           <w:numId w:val="24"/>
@@ -2659,7 +2659,7 @@
     </w:p>
     <w:p>
       <w:pPr>
-        <w:pStyle w:val="3"/>
+        <w:pStyle w:val="Heading3"/>
         <w:rPr>
           <w:noProof/>
           <w:lang w:val="bg-BG"/>
@@ -2674,7 +2674,7 @@
     </w:p>
     <w:p>
       <w:pPr>
-        <w:pStyle w:val="ac"/>
+        <w:pStyle w:val="ListParagraph"/>
         <w:numPr>
           <w:ilvl w:val="0"/>
           <w:numId w:val="6"/>
@@ -2720,7 +2720,7 @@
     </w:p>
     <w:p>
       <w:pPr>
-        <w:pStyle w:val="ac"/>
+        <w:pStyle w:val="ListParagraph"/>
         <w:numPr>
           <w:ilvl w:val="0"/>
           <w:numId w:val="6"/>
@@ -2801,7 +2801,7 @@
     </w:p>
     <w:p>
       <w:pPr>
-        <w:pStyle w:val="3"/>
+        <w:pStyle w:val="Heading3"/>
         <w:rPr>
           <w:noProof/>
           <w:lang w:val="bg-BG"/>
@@ -2816,7 +2816,7 @@
     </w:p>
     <w:p>
       <w:pPr>
-        <w:pStyle w:val="ac"/>
+        <w:pStyle w:val="ListParagraph"/>
         <w:numPr>
           <w:ilvl w:val="0"/>
           <w:numId w:val="7"/>
@@ -2873,7 +2873,7 @@
     </w:p>
     <w:p>
       <w:pPr>
-        <w:pStyle w:val="3"/>
+        <w:pStyle w:val="Heading3"/>
         <w:rPr>
           <w:noProof/>
           <w:lang w:val="bg-BG"/>
@@ -3035,7 +3035,7 @@
     </w:p>
     <w:p>
       <w:pPr>
-        <w:pStyle w:val="3"/>
+        <w:pStyle w:val="Heading3"/>
         <w:rPr>
           <w:noProof/>
           <w:lang w:val="bg-BG"/>
@@ -3421,6 +3421,15 @@
               <w:rPr>
                 <w:rFonts w:ascii="Consolas" w:eastAsia="Calibri" w:hAnsi="Consolas" w:cs="Consolas"/>
                 <w:noProof/>
+              </w:rPr>
+            </w:pPr>
+          </w:p>
+          <w:p>
+            <w:pPr>
+              <w:spacing w:after="0" w:line="240" w:lineRule="auto"/>
+              <w:rPr>
+                <w:rFonts w:ascii="Consolas" w:eastAsia="Calibri" w:hAnsi="Consolas" w:cs="Consolas"/>
+                <w:noProof/>
                 <w:lang w:val="bg-BG"/>
               </w:rPr>
             </w:pPr>
@@ -3429,6 +3438,7 @@
                 <w:rFonts w:ascii="Consolas" w:eastAsia="Calibri" w:hAnsi="Consolas" w:cs="Consolas"/>
                 <w:noProof/>
               </w:rPr>
+              <w:lastRenderedPageBreak/>
               <w:t>9</w:t>
             </w:r>
           </w:p>
@@ -3446,7 +3456,6 @@
                 <w:rFonts w:ascii="Consolas" w:eastAsia="Calibri" w:hAnsi="Consolas" w:cs="Consolas"/>
                 <w:noProof/>
               </w:rPr>
-              <w:lastRenderedPageBreak/>
               <w:t>1 47</w:t>
             </w:r>
           </w:p>
@@ -3596,6 +3605,15 @@
               <w:rPr>
                 <w:rFonts w:ascii="Consolas" w:eastAsia="Calibri" w:hAnsi="Consolas" w:cs="Consolas"/>
                 <w:noProof/>
+              </w:rPr>
+            </w:pPr>
+          </w:p>
+          <w:p>
+            <w:pPr>
+              <w:spacing w:after="0" w:line="240" w:lineRule="auto"/>
+              <w:rPr>
+                <w:rFonts w:ascii="Consolas" w:eastAsia="Calibri" w:hAnsi="Consolas" w:cs="Consolas"/>
+                <w:noProof/>
                 <w:lang w:val="bg-BG"/>
               </w:rPr>
             </w:pPr>
@@ -3622,7 +3640,6 @@
                 <w:rFonts w:ascii="Consolas" w:eastAsia="Calibri" w:hAnsi="Consolas" w:cs="Consolas"/>
                 <w:noProof/>
               </w:rPr>
-              <w:lastRenderedPageBreak/>
               <w:t>66</w:t>
             </w:r>
           </w:p>
@@ -3664,7 +3681,7 @@
     </w:tbl>
     <w:p>
       <w:pPr>
-        <w:pStyle w:val="2"/>
+        <w:pStyle w:val="Heading2"/>
         <w:numPr>
           <w:ilvl w:val="0"/>
           <w:numId w:val="24"/>
@@ -3989,7 +4006,7 @@
     </w:p>
     <w:p>
       <w:pPr>
-        <w:pStyle w:val="3"/>
+        <w:pStyle w:val="Heading3"/>
         <w:rPr>
           <w:noProof/>
           <w:lang w:val="bg-BG"/>
@@ -4004,7 +4021,7 @@
     </w:p>
     <w:p>
       <w:pPr>
-        <w:pStyle w:val="ac"/>
+        <w:pStyle w:val="ListParagraph"/>
         <w:numPr>
           <w:ilvl w:val="0"/>
           <w:numId w:val="19"/>
@@ -4080,7 +4097,7 @@
     </w:p>
     <w:p>
       <w:pPr>
-        <w:pStyle w:val="ac"/>
+        <w:pStyle w:val="ListParagraph"/>
         <w:numPr>
           <w:ilvl w:val="0"/>
           <w:numId w:val="19"/>
@@ -4128,7 +4145,7 @@
     </w:p>
     <w:p>
       <w:pPr>
-        <w:pStyle w:val="3"/>
+        <w:pStyle w:val="Heading3"/>
         <w:tabs>
           <w:tab w:val="left" w:pos="2469"/>
         </w:tabs>
@@ -4146,7 +4163,7 @@
     </w:p>
     <w:p>
       <w:pPr>
-        <w:pStyle w:val="ac"/>
+        <w:pStyle w:val="ListParagraph"/>
         <w:numPr>
           <w:ilvl w:val="0"/>
           <w:numId w:val="20"/>
@@ -4185,7 +4202,7 @@
     </w:p>
     <w:p>
       <w:pPr>
-        <w:pStyle w:val="ac"/>
+        <w:pStyle w:val="ListParagraph"/>
         <w:numPr>
           <w:ilvl w:val="0"/>
           <w:numId w:val="20"/>
@@ -4237,7 +4254,7 @@
     </w:p>
     <w:p>
       <w:pPr>
-        <w:pStyle w:val="ac"/>
+        <w:pStyle w:val="ListParagraph"/>
         <w:numPr>
           <w:ilvl w:val="0"/>
           <w:numId w:val="20"/>
@@ -4258,7 +4275,7 @@
     </w:p>
     <w:p>
       <w:pPr>
-        <w:pStyle w:val="3"/>
+        <w:pStyle w:val="Heading3"/>
         <w:rPr>
           <w:noProof/>
           <w:lang w:val="bg-BG"/>
@@ -4273,7 +4290,7 @@
     </w:p>
     <w:p>
       <w:pPr>
-        <w:pStyle w:val="ac"/>
+        <w:pStyle w:val="ListParagraph"/>
         <w:numPr>
           <w:ilvl w:val="0"/>
           <w:numId w:val="21"/>
@@ -4299,7 +4316,7 @@
     </w:p>
     <w:p>
       <w:pPr>
-        <w:pStyle w:val="3"/>
+        <w:pStyle w:val="Heading3"/>
         <w:rPr>
           <w:noProof/>
           <w:lang w:val="bg-BG"/>
@@ -4587,7 +4604,7 @@
     </w:tbl>
     <w:p>
       <w:pPr>
-        <w:pStyle w:val="2"/>
+        <w:pStyle w:val="Heading2"/>
         <w:numPr>
           <w:ilvl w:val="0"/>
           <w:numId w:val="24"/>
@@ -4867,7 +4884,7 @@
     </w:p>
     <w:p>
       <w:pPr>
-        <w:pStyle w:val="3"/>
+        <w:pStyle w:val="Heading3"/>
         <w:rPr>
           <w:noProof/>
           <w:lang w:val="bg-BG"/>
@@ -4882,7 +4899,7 @@
     </w:p>
     <w:p>
       <w:pPr>
-        <w:pStyle w:val="ac"/>
+        <w:pStyle w:val="ListParagraph"/>
         <w:numPr>
           <w:ilvl w:val="0"/>
           <w:numId w:val="21"/>
@@ -4943,7 +4960,7 @@
     </w:p>
     <w:p>
       <w:pPr>
-        <w:pStyle w:val="ac"/>
+        <w:pStyle w:val="ListParagraph"/>
         <w:numPr>
           <w:ilvl w:val="0"/>
           <w:numId w:val="21"/>
@@ -4995,7 +5012,7 @@
     </w:p>
     <w:p>
       <w:pPr>
-        <w:pStyle w:val="3"/>
+        <w:pStyle w:val="Heading3"/>
         <w:rPr>
           <w:noProof/>
           <w:lang w:val="bg-BG"/>
@@ -5010,7 +5027,7 @@
     </w:p>
     <w:p>
       <w:pPr>
-        <w:pStyle w:val="ac"/>
+        <w:pStyle w:val="ListParagraph"/>
         <w:numPr>
           <w:ilvl w:val="0"/>
           <w:numId w:val="22"/>
@@ -5050,7 +5067,7 @@
     </w:p>
     <w:p>
       <w:pPr>
-        <w:pStyle w:val="3"/>
+        <w:pStyle w:val="Heading3"/>
         <w:rPr>
           <w:noProof/>
           <w:lang w:val="bg-BG"/>
@@ -5065,7 +5082,7 @@
     </w:p>
     <w:p>
       <w:pPr>
-        <w:pStyle w:val="ac"/>
+        <w:pStyle w:val="ListParagraph"/>
         <w:numPr>
           <w:ilvl w:val="0"/>
           <w:numId w:val="22"/>
@@ -5104,7 +5121,7 @@
     </w:p>
     <w:p>
       <w:pPr>
-        <w:pStyle w:val="ac"/>
+        <w:pStyle w:val="ListParagraph"/>
         <w:numPr>
           <w:ilvl w:val="0"/>
           <w:numId w:val="22"/>
@@ -5131,7 +5148,7 @@
     </w:p>
     <w:p>
       <w:pPr>
-        <w:pStyle w:val="ac"/>
+        <w:pStyle w:val="ListParagraph"/>
         <w:numPr>
           <w:ilvl w:val="0"/>
           <w:numId w:val="22"/>
@@ -5164,7 +5181,7 @@
     </w:p>
     <w:p>
       <w:pPr>
-        <w:pStyle w:val="ac"/>
+        <w:pStyle w:val="ListParagraph"/>
         <w:numPr>
           <w:ilvl w:val="0"/>
           <w:numId w:val="22"/>
@@ -5244,7 +5261,7 @@
     </w:p>
     <w:p>
       <w:pPr>
-        <w:pStyle w:val="3"/>
+        <w:pStyle w:val="Heading3"/>
         <w:rPr>
           <w:noProof/>
           <w:lang w:val="bg-BG"/>
@@ -5490,7 +5507,7 @@
     </w:tbl>
     <w:p>
       <w:pPr>
-        <w:pStyle w:val="2"/>
+        <w:pStyle w:val="Heading2"/>
         <w:numPr>
           <w:ilvl w:val="0"/>
           <w:numId w:val="24"/>
@@ -5753,7 +5770,7 @@
     </w:p>
     <w:p>
       <w:pPr>
-        <w:pStyle w:val="ac"/>
+        <w:pStyle w:val="ListParagraph"/>
         <w:keepLines/>
         <w:numPr>
           <w:ilvl w:val="0"/>
@@ -5762,7 +5779,7 @@
         <w:spacing w:before="0" w:after="200" w:line="240" w:lineRule="auto"/>
         <w:jc w:val="both"/>
         <w:rPr>
-          <w:rStyle w:val="ab"/>
+          <w:rStyle w:val="Strong"/>
           <w:b w:val="0"/>
           <w:bCs w:val="0"/>
           <w:noProof/>
@@ -5771,7 +5788,7 @@
       </w:pPr>
       <w:r>
         <w:rPr>
-          <w:rStyle w:val="ab"/>
+          <w:rStyle w:val="Strong"/>
           <w:b w:val="0"/>
           <w:noProof/>
         </w:rPr>
@@ -5779,7 +5796,7 @@
       </w:r>
       <w:r>
         <w:rPr>
-          <w:rStyle w:val="ab"/>
+          <w:rStyle w:val="Strong"/>
           <w:rFonts w:ascii="Consolas" w:hAnsi="Consolas"/>
           <w:noProof/>
         </w:rPr>
@@ -5787,7 +5804,7 @@
       </w:r>
       <w:r>
         <w:rPr>
-          <w:rStyle w:val="ab"/>
+          <w:rStyle w:val="Strong"/>
           <w:b w:val="0"/>
           <w:noProof/>
         </w:rPr>
@@ -5796,7 +5813,7 @@
     </w:p>
     <w:p>
       <w:pPr>
-        <w:pStyle w:val="ac"/>
+        <w:pStyle w:val="ListParagraph"/>
         <w:keepLines/>
         <w:numPr>
           <w:ilvl w:val="0"/>
@@ -5805,7 +5822,7 @@
         <w:spacing w:before="0" w:after="200" w:line="240" w:lineRule="auto"/>
         <w:jc w:val="both"/>
         <w:rPr>
-          <w:rStyle w:val="ab"/>
+          <w:rStyle w:val="Strong"/>
           <w:b w:val="0"/>
           <w:bCs w:val="0"/>
           <w:noProof/>
@@ -5814,7 +5831,7 @@
       </w:pPr>
       <w:r>
         <w:rPr>
-          <w:rStyle w:val="ab"/>
+          <w:rStyle w:val="Strong"/>
           <w:b w:val="0"/>
           <w:noProof/>
         </w:rPr>
@@ -5823,7 +5840,7 @@
       </w:r>
       <w:r>
         <w:rPr>
-          <w:rStyle w:val="ab"/>
+          <w:rStyle w:val="Strong"/>
           <w:rFonts w:ascii="Consolas" w:hAnsi="Consolas"/>
           <w:noProof/>
         </w:rPr>
@@ -5831,7 +5848,7 @@
       </w:r>
       <w:r>
         <w:rPr>
-          <w:rStyle w:val="ab"/>
+          <w:rStyle w:val="Strong"/>
           <w:b w:val="0"/>
           <w:noProof/>
         </w:rPr>
@@ -5839,7 +5856,7 @@
       </w:r>
       <w:r>
         <w:rPr>
-          <w:rStyle w:val="ab"/>
+          <w:rStyle w:val="Strong"/>
           <w:b w:val="0"/>
           <w:noProof/>
         </w:rPr>
@@ -5847,7 +5864,7 @@
       </w:r>
       <w:r>
         <w:rPr>
-          <w:rStyle w:val="ab"/>
+          <w:rStyle w:val="Strong"/>
           <w:b w:val="0"/>
           <w:noProof/>
         </w:rPr>
@@ -5855,7 +5872,7 @@
       </w:r>
       <w:r>
         <w:rPr>
-          <w:rStyle w:val="ab"/>
+          <w:rStyle w:val="Strong"/>
           <w:b w:val="0"/>
           <w:noProof/>
         </w:rPr>
@@ -5863,7 +5880,7 @@
       </w:r>
       <w:r>
         <w:rPr>
-          <w:rStyle w:val="ab"/>
+          <w:rStyle w:val="Strong"/>
           <w:b w:val="0"/>
           <w:noProof/>
         </w:rPr>
@@ -5871,7 +5888,7 @@
       </w:r>
       <w:r>
         <w:rPr>
-          <w:rStyle w:val="ab"/>
+          <w:rStyle w:val="Strong"/>
           <w:rFonts w:ascii="Consolas" w:hAnsi="Consolas"/>
           <w:noProof/>
         </w:rPr>
@@ -5879,7 +5896,7 @@
       </w:r>
       <w:r>
         <w:rPr>
-          <w:rStyle w:val="ab"/>
+          <w:rStyle w:val="Strong"/>
           <w:b w:val="0"/>
           <w:noProof/>
         </w:rPr>
@@ -5888,7 +5905,7 @@
     </w:p>
     <w:p>
       <w:pPr>
-        <w:pStyle w:val="ac"/>
+        <w:pStyle w:val="ListParagraph"/>
         <w:keepLines/>
         <w:numPr>
           <w:ilvl w:val="0"/>
@@ -5897,7 +5914,7 @@
         <w:spacing w:before="0" w:after="200" w:line="240" w:lineRule="auto"/>
         <w:jc w:val="both"/>
         <w:rPr>
-          <w:rStyle w:val="ab"/>
+          <w:rStyle w:val="Strong"/>
           <w:b w:val="0"/>
           <w:bCs w:val="0"/>
           <w:noProof/>
@@ -5906,7 +5923,7 @@
       </w:pPr>
       <w:r>
         <w:rPr>
-          <w:rStyle w:val="ab"/>
+          <w:rStyle w:val="Strong"/>
           <w:b w:val="0"/>
           <w:noProof/>
         </w:rPr>
@@ -5914,7 +5931,7 @@
       </w:r>
       <w:r>
         <w:rPr>
-          <w:rStyle w:val="ab"/>
+          <w:rStyle w:val="Strong"/>
           <w:rFonts w:ascii="Consolas" w:hAnsi="Consolas"/>
           <w:noProof/>
         </w:rPr>
@@ -5922,7 +5939,7 @@
       </w:r>
       <w:r>
         <w:rPr>
-          <w:rStyle w:val="ab"/>
+          <w:rStyle w:val="Strong"/>
           <w:b w:val="0"/>
           <w:noProof/>
         </w:rPr>
@@ -5930,7 +5947,7 @@
       </w:r>
       <w:r>
         <w:rPr>
-          <w:rStyle w:val="ab"/>
+          <w:rStyle w:val="Strong"/>
           <w:b w:val="0"/>
           <w:noProof/>
         </w:rPr>
@@ -5938,7 +5955,7 @@
       </w:r>
       <w:r>
         <w:rPr>
-          <w:rStyle w:val="ab"/>
+          <w:rStyle w:val="Strong"/>
           <w:b w:val="0"/>
           <w:noProof/>
         </w:rPr>
@@ -5947,7 +5964,7 @@
     </w:p>
     <w:p>
       <w:pPr>
-        <w:pStyle w:val="3"/>
+        <w:pStyle w:val="Heading3"/>
         <w:rPr>
           <w:noProof/>
           <w:lang w:val="bg-BG"/>
@@ -5962,7 +5979,7 @@
     </w:p>
     <w:p>
       <w:pPr>
-        <w:pStyle w:val="ac"/>
+        <w:pStyle w:val="ListParagraph"/>
         <w:numPr>
           <w:ilvl w:val="0"/>
           <w:numId w:val="8"/>
@@ -6006,7 +6023,7 @@
     </w:p>
     <w:p>
       <w:pPr>
-        <w:pStyle w:val="ac"/>
+        <w:pStyle w:val="ListParagraph"/>
         <w:numPr>
           <w:ilvl w:val="0"/>
           <w:numId w:val="8"/>
@@ -6053,7 +6070,7 @@
     </w:p>
     <w:p>
       <w:pPr>
-        <w:pStyle w:val="3"/>
+        <w:pStyle w:val="Heading3"/>
         <w:tabs>
           <w:tab w:val="left" w:pos="2487"/>
         </w:tabs>
@@ -6071,7 +6088,7 @@
     </w:p>
     <w:p>
       <w:pPr>
-        <w:pStyle w:val="ac"/>
+        <w:pStyle w:val="ListParagraph"/>
         <w:numPr>
           <w:ilvl w:val="0"/>
           <w:numId w:val="18"/>
@@ -6094,7 +6111,7 @@
     </w:p>
     <w:p>
       <w:pPr>
-        <w:pStyle w:val="ac"/>
+        <w:pStyle w:val="ListParagraph"/>
         <w:numPr>
           <w:ilvl w:val="0"/>
           <w:numId w:val="18"/>
@@ -6169,7 +6186,7 @@
     </w:p>
     <w:p>
       <w:pPr>
-        <w:pStyle w:val="3"/>
+        <w:pStyle w:val="Heading3"/>
         <w:rPr>
           <w:b w:val="0"/>
           <w:noProof/>
@@ -6185,7 +6202,7 @@
     </w:p>
     <w:p>
       <w:pPr>
-        <w:pStyle w:val="ac"/>
+        <w:pStyle w:val="ListParagraph"/>
         <w:numPr>
           <w:ilvl w:val="0"/>
           <w:numId w:val="8"/>
@@ -6245,7 +6262,7 @@
     </w:p>
     <w:p>
       <w:pPr>
-        <w:pStyle w:val="ac"/>
+        <w:pStyle w:val="ListParagraph"/>
         <w:numPr>
           <w:ilvl w:val="0"/>
           <w:numId w:val="8"/>
@@ -6327,7 +6344,7 @@
     </w:p>
     <w:p>
       <w:pPr>
-        <w:pStyle w:val="ac"/>
+        <w:pStyle w:val="ListParagraph"/>
         <w:numPr>
           <w:ilvl w:val="0"/>
           <w:numId w:val="8"/>
@@ -6358,7 +6375,7 @@
     </w:p>
     <w:p>
       <w:pPr>
-        <w:pStyle w:val="3"/>
+        <w:pStyle w:val="Heading3"/>
         <w:rPr>
           <w:noProof/>
           <w:lang w:val="bg-BG"/>
@@ -6718,7 +6735,7 @@
     </w:tbl>
     <w:p>
       <w:pPr>
-        <w:pStyle w:val="2"/>
+        <w:pStyle w:val="Heading2"/>
         <w:numPr>
           <w:ilvl w:val="0"/>
           <w:numId w:val="24"/>
@@ -7122,7 +7139,7 @@
     </w:p>
     <w:p>
       <w:pPr>
-        <w:pStyle w:val="3"/>
+        <w:pStyle w:val="Heading3"/>
         <w:rPr>
           <w:noProof/>
           <w:lang w:val="bg-BG"/>
@@ -7137,7 +7154,7 @@
     </w:p>
     <w:p>
       <w:pPr>
-        <w:pStyle w:val="ac"/>
+        <w:pStyle w:val="ListParagraph"/>
         <w:numPr>
           <w:ilvl w:val="0"/>
           <w:numId w:val="7"/>
@@ -7166,7 +7183,7 @@
     </w:p>
     <w:p>
       <w:pPr>
-        <w:pStyle w:val="ac"/>
+        <w:pStyle w:val="ListParagraph"/>
         <w:numPr>
           <w:ilvl w:val="0"/>
           <w:numId w:val="7"/>
@@ -7209,7 +7226,7 @@
     </w:p>
     <w:p>
       <w:pPr>
-        <w:pStyle w:val="3"/>
+        <w:pStyle w:val="Heading3"/>
         <w:tabs>
           <w:tab w:val="left" w:pos="2609"/>
         </w:tabs>
@@ -7228,7 +7245,7 @@
     </w:p>
     <w:p>
       <w:pPr>
-        <w:pStyle w:val="ac"/>
+        <w:pStyle w:val="ListParagraph"/>
         <w:numPr>
           <w:ilvl w:val="0"/>
           <w:numId w:val="8"/>
@@ -7258,7 +7275,7 @@
     </w:p>
     <w:p>
       <w:pPr>
-        <w:pStyle w:val="3"/>
+        <w:pStyle w:val="Heading3"/>
         <w:rPr>
           <w:noProof/>
           <w:lang w:val="bg-BG"/>
@@ -7273,7 +7290,7 @@
     </w:p>
     <w:p>
       <w:pPr>
-        <w:pStyle w:val="ac"/>
+        <w:pStyle w:val="ListParagraph"/>
         <w:numPr>
           <w:ilvl w:val="0"/>
           <w:numId w:val="8"/>
@@ -7310,7 +7327,7 @@
     </w:p>
     <w:p>
       <w:pPr>
-        <w:pStyle w:val="ac"/>
+        <w:pStyle w:val="ListParagraph"/>
         <w:numPr>
           <w:ilvl w:val="0"/>
           <w:numId w:val="8"/>
@@ -7333,7 +7350,7 @@
     </w:p>
     <w:p>
       <w:pPr>
-        <w:pStyle w:val="3"/>
+        <w:pStyle w:val="Heading3"/>
         <w:rPr>
           <w:noProof/>
           <w:lang w:val="bg-BG"/>
@@ -7544,7 +7561,7 @@
     </w:tbl>
     <w:p>
       <w:pPr>
-        <w:pStyle w:val="2"/>
+        <w:pStyle w:val="Heading2"/>
         <w:numPr>
           <w:ilvl w:val="0"/>
           <w:numId w:val="24"/>
@@ -7896,7 +7913,7 @@
     </w:p>
     <w:p>
       <w:pPr>
-        <w:pStyle w:val="3"/>
+        <w:pStyle w:val="Heading3"/>
         <w:rPr>
           <w:noProof/>
           <w:lang w:val="bg-BG"/>
@@ -7911,7 +7928,7 @@
     </w:p>
     <w:p>
       <w:pPr>
-        <w:pStyle w:val="ac"/>
+        <w:pStyle w:val="ListParagraph"/>
         <w:numPr>
           <w:ilvl w:val="0"/>
           <w:numId w:val="9"/>
@@ -7947,7 +7964,7 @@
     </w:p>
     <w:p>
       <w:pPr>
-        <w:pStyle w:val="3"/>
+        <w:pStyle w:val="Heading3"/>
         <w:rPr>
           <w:noProof/>
           <w:lang w:val="bg-BG"/>
@@ -7962,7 +7979,7 @@
     </w:p>
     <w:p>
       <w:pPr>
-        <w:pStyle w:val="ac"/>
+        <w:pStyle w:val="ListParagraph"/>
         <w:numPr>
           <w:ilvl w:val="0"/>
           <w:numId w:val="10"/>
@@ -8044,7 +8061,7 @@
     </w:p>
     <w:p>
       <w:pPr>
-        <w:pStyle w:val="3"/>
+        <w:pStyle w:val="Heading3"/>
         <w:rPr>
           <w:noProof/>
           <w:lang w:val="bg-BG"/>
@@ -8059,7 +8076,7 @@
     </w:p>
     <w:p>
       <w:pPr>
-        <w:pStyle w:val="ac"/>
+        <w:pStyle w:val="ListParagraph"/>
         <w:numPr>
           <w:ilvl w:val="0"/>
           <w:numId w:val="9"/>
@@ -8124,7 +8141,7 @@
     </w:p>
     <w:p>
       <w:pPr>
-        <w:pStyle w:val="ac"/>
+        <w:pStyle w:val="ListParagraph"/>
         <w:numPr>
           <w:ilvl w:val="0"/>
           <w:numId w:val="9"/>
@@ -8244,7 +8261,7 @@
     </w:p>
     <w:p>
       <w:pPr>
-        <w:pStyle w:val="3"/>
+        <w:pStyle w:val="Heading3"/>
         <w:rPr>
           <w:noProof/>
           <w:lang w:val="bg-BG"/>
@@ -8500,7 +8517,7 @@
     </w:tbl>
     <w:p>
       <w:pPr>
-        <w:pStyle w:val="2"/>
+        <w:pStyle w:val="Heading2"/>
         <w:numPr>
           <w:ilvl w:val="0"/>
           <w:numId w:val="24"/>
@@ -8818,7 +8835,7 @@
     </w:p>
     <w:p>
       <w:pPr>
-        <w:pStyle w:val="3"/>
+        <w:pStyle w:val="Heading3"/>
         <w:rPr>
           <w:noProof/>
           <w:lang w:val="bg-BG"/>
@@ -8833,7 +8850,7 @@
     </w:p>
     <w:p>
       <w:pPr>
-        <w:pStyle w:val="ac"/>
+        <w:pStyle w:val="ListParagraph"/>
         <w:numPr>
           <w:ilvl w:val="0"/>
           <w:numId w:val="10"/>
@@ -8886,7 +8903,7 @@
     </w:p>
     <w:p>
       <w:pPr>
-        <w:pStyle w:val="ac"/>
+        <w:pStyle w:val="ListParagraph"/>
         <w:numPr>
           <w:ilvl w:val="0"/>
           <w:numId w:val="10"/>
@@ -8971,7 +8988,7 @@
     </w:p>
     <w:p>
       <w:pPr>
-        <w:pStyle w:val="3"/>
+        <w:pStyle w:val="Heading3"/>
         <w:rPr>
           <w:noProof/>
           <w:lang w:val="bg-BG"/>
@@ -8986,7 +9003,7 @@
     </w:p>
     <w:p>
       <w:pPr>
-        <w:pStyle w:val="ac"/>
+        <w:pStyle w:val="ListParagraph"/>
         <w:numPr>
           <w:ilvl w:val="0"/>
           <w:numId w:val="10"/>
@@ -9025,7 +9042,7 @@
     </w:p>
     <w:p>
       <w:pPr>
-        <w:pStyle w:val="3"/>
+        <w:pStyle w:val="Heading3"/>
         <w:rPr>
           <w:rFonts w:cs="Arial"/>
           <w:noProof/>
@@ -9041,7 +9058,7 @@
     </w:p>
     <w:p>
       <w:pPr>
-        <w:pStyle w:val="ac"/>
+        <w:pStyle w:val="ListParagraph"/>
         <w:numPr>
           <w:ilvl w:val="0"/>
           <w:numId w:val="10"/>
@@ -9094,7 +9111,7 @@
     </w:p>
     <w:p>
       <w:pPr>
-        <w:pStyle w:val="ac"/>
+        <w:pStyle w:val="ListParagraph"/>
         <w:numPr>
           <w:ilvl w:val="0"/>
           <w:numId w:val="10"/>
@@ -9122,7 +9139,7 @@
     </w:p>
     <w:p>
       <w:pPr>
-        <w:pStyle w:val="ac"/>
+        <w:pStyle w:val="ListParagraph"/>
         <w:numPr>
           <w:ilvl w:val="0"/>
           <w:numId w:val="10"/>
@@ -9143,7 +9160,7 @@
     </w:p>
     <w:p>
       <w:pPr>
-        <w:pStyle w:val="ac"/>
+        <w:pStyle w:val="ListParagraph"/>
         <w:numPr>
           <w:ilvl w:val="0"/>
           <w:numId w:val="10"/>
@@ -9177,7 +9194,7 @@
     </w:p>
     <w:p>
       <w:pPr>
-        <w:pStyle w:val="3"/>
+        <w:pStyle w:val="Heading3"/>
         <w:rPr>
           <w:noProof/>
           <w:lang w:val="bg-BG"/>
@@ -10710,7 +10727,7 @@
     </w:tbl>
     <w:p>
       <w:pPr>
-        <w:pStyle w:val="2"/>
+        <w:pStyle w:val="Heading2"/>
         <w:numPr>
           <w:ilvl w:val="0"/>
           <w:numId w:val="24"/>
@@ -11250,7 +11267,7 @@
     </w:p>
     <w:p>
       <w:pPr>
-        <w:pStyle w:val="3"/>
+        <w:pStyle w:val="Heading3"/>
         <w:rPr>
           <w:noProof/>
           <w:lang w:val="bg-BG"/>
@@ -11265,7 +11282,7 @@
     </w:p>
     <w:p>
       <w:pPr>
-        <w:pStyle w:val="ac"/>
+        <w:pStyle w:val="ListParagraph"/>
         <w:numPr>
           <w:ilvl w:val="0"/>
           <w:numId w:val="13"/>
@@ -11371,7 +11388,7 @@
     </w:p>
     <w:p>
       <w:pPr>
-        <w:pStyle w:val="ac"/>
+        <w:pStyle w:val="ListParagraph"/>
         <w:numPr>
           <w:ilvl w:val="0"/>
           <w:numId w:val="13"/>
@@ -11477,7 +11494,7 @@
     </w:p>
     <w:p>
       <w:pPr>
-        <w:pStyle w:val="ac"/>
+        <w:pStyle w:val="ListParagraph"/>
         <w:numPr>
           <w:ilvl w:val="0"/>
           <w:numId w:val="13"/>
@@ -11531,7 +11548,7 @@
     </w:p>
     <w:p>
       <w:pPr>
-        <w:pStyle w:val="ac"/>
+        <w:pStyle w:val="ListParagraph"/>
         <w:numPr>
           <w:ilvl w:val="1"/>
           <w:numId w:val="13"/>
@@ -11576,7 +11593,7 @@
     </w:p>
     <w:p>
       <w:pPr>
-        <w:pStyle w:val="ac"/>
+        <w:pStyle w:val="ListParagraph"/>
         <w:numPr>
           <w:ilvl w:val="1"/>
           <w:numId w:val="13"/>
@@ -11723,7 +11740,7 @@
     </w:p>
     <w:p>
       <w:pPr>
-        <w:pStyle w:val="ac"/>
+        <w:pStyle w:val="ListParagraph"/>
         <w:numPr>
           <w:ilvl w:val="0"/>
           <w:numId w:val="14"/>
@@ -11788,7 +11805,7 @@
     </w:p>
     <w:p>
       <w:pPr>
-        <w:pStyle w:val="ac"/>
+        <w:pStyle w:val="ListParagraph"/>
         <w:numPr>
           <w:ilvl w:val="0"/>
           <w:numId w:val="14"/>
@@ -11833,7 +11850,7 @@
     </w:p>
     <w:p>
       <w:pPr>
-        <w:pStyle w:val="3"/>
+        <w:pStyle w:val="Heading3"/>
         <w:rPr>
           <w:noProof/>
           <w:lang w:val="bg-BG"/>
@@ -11848,7 +11865,7 @@
     </w:p>
     <w:p>
       <w:pPr>
-        <w:pStyle w:val="ac"/>
+        <w:pStyle w:val="ListParagraph"/>
         <w:numPr>
           <w:ilvl w:val="0"/>
           <w:numId w:val="12"/>
@@ -11932,7 +11949,7 @@
     </w:p>
     <w:p>
       <w:pPr>
-        <w:pStyle w:val="ac"/>
+        <w:pStyle w:val="ListParagraph"/>
         <w:numPr>
           <w:ilvl w:val="0"/>
           <w:numId w:val="12"/>
@@ -12062,7 +12079,7 @@
     </w:p>
     <w:p>
       <w:pPr>
-        <w:pStyle w:val="3"/>
+        <w:pStyle w:val="Heading3"/>
         <w:rPr>
           <w:noProof/>
           <w:lang w:val="bg-BG"/>
@@ -12077,7 +12094,7 @@
     </w:p>
     <w:p>
       <w:pPr>
-        <w:pStyle w:val="ac"/>
+        <w:pStyle w:val="ListParagraph"/>
         <w:numPr>
           <w:ilvl w:val="0"/>
           <w:numId w:val="11"/>
@@ -12149,7 +12166,7 @@
     </w:p>
     <w:p>
       <w:pPr>
-        <w:pStyle w:val="3"/>
+        <w:pStyle w:val="Heading3"/>
         <w:rPr>
           <w:noProof/>
           <w:lang w:val="bg-BG"/>
@@ -12165,7 +12182,7 @@
     </w:p>
     <w:tbl>
       <w:tblPr>
-        <w:tblStyle w:val="af"/>
+        <w:tblStyle w:val="TableGrid"/>
         <w:tblW w:w="10329" w:type="dxa"/>
         <w:tblInd w:w="-5" w:type="dxa"/>
         <w:tblLook w:val="04A0" w:firstRow="1" w:lastRow="0" w:firstColumn="1" w:lastColumn="0" w:noHBand="0" w:noVBand="1"/>
@@ -13163,7 +13180,7 @@
     </w:tbl>
     <w:p>
       <w:pPr>
-        <w:pStyle w:val="2"/>
+        <w:pStyle w:val="Heading2"/>
         <w:ind w:left="567"/>
       </w:pPr>
       <w:r>
@@ -13601,7 +13618,7 @@
     </w:p>
     <w:p>
       <w:pPr>
-        <w:pStyle w:val="3"/>
+        <w:pStyle w:val="Heading3"/>
         <w:rPr>
           <w:noProof/>
           <w:lang w:val="bg-BG"/>
@@ -13616,7 +13633,7 @@
     </w:p>
     <w:p>
       <w:pPr>
-        <w:pStyle w:val="ac"/>
+        <w:pStyle w:val="ListParagraph"/>
         <w:numPr>
           <w:ilvl w:val="0"/>
           <w:numId w:val="13"/>
@@ -13714,7 +13731,7 @@
     </w:p>
     <w:p>
       <w:pPr>
-        <w:pStyle w:val="ac"/>
+        <w:pStyle w:val="ListParagraph"/>
         <w:numPr>
           <w:ilvl w:val="0"/>
           <w:numId w:val="13"/>
@@ -13807,7 +13824,7 @@
     </w:p>
     <w:p>
       <w:pPr>
-        <w:pStyle w:val="ac"/>
+        <w:pStyle w:val="ListParagraph"/>
         <w:numPr>
           <w:ilvl w:val="0"/>
           <w:numId w:val="13"/>
@@ -13900,7 +13917,7 @@
     </w:p>
     <w:p>
       <w:pPr>
-        <w:pStyle w:val="ac"/>
+        <w:pStyle w:val="ListParagraph"/>
         <w:numPr>
           <w:ilvl w:val="0"/>
           <w:numId w:val="13"/>
@@ -13993,7 +14010,7 @@
     </w:p>
     <w:p>
       <w:pPr>
-        <w:pStyle w:val="ac"/>
+        <w:pStyle w:val="ListParagraph"/>
         <w:numPr>
           <w:ilvl w:val="0"/>
           <w:numId w:val="13"/>
@@ -14476,7 +14493,7 @@
     </w:p>
     <w:p>
       <w:pPr>
-        <w:pStyle w:val="3"/>
+        <w:pStyle w:val="Heading3"/>
         <w:rPr>
           <w:noProof/>
           <w:lang w:val="bg-BG"/>
@@ -14491,7 +14508,7 @@
     </w:p>
     <w:p>
       <w:pPr>
-        <w:pStyle w:val="ac"/>
+        <w:pStyle w:val="ListParagraph"/>
         <w:numPr>
           <w:ilvl w:val="0"/>
           <w:numId w:val="12"/>
@@ -14592,7 +14609,7 @@
     </w:p>
     <w:p>
       <w:pPr>
-        <w:pStyle w:val="ac"/>
+        <w:pStyle w:val="ListParagraph"/>
         <w:numPr>
           <w:ilvl w:val="0"/>
           <w:numId w:val="12"/>
@@ -14701,7 +14718,7 @@
     </w:p>
     <w:p>
       <w:pPr>
-        <w:pStyle w:val="3"/>
+        <w:pStyle w:val="Heading3"/>
         <w:rPr>
           <w:noProof/>
           <w:lang w:val="bg-BG"/>
@@ -14716,7 +14733,7 @@
     </w:p>
     <w:p>
       <w:pPr>
-        <w:pStyle w:val="ac"/>
+        <w:pStyle w:val="ListParagraph"/>
         <w:numPr>
           <w:ilvl w:val="0"/>
           <w:numId w:val="11"/>
@@ -14788,7 +14805,7 @@
     </w:p>
     <w:p>
       <w:pPr>
-        <w:pStyle w:val="ac"/>
+        <w:pStyle w:val="ListParagraph"/>
         <w:numPr>
           <w:ilvl w:val="0"/>
           <w:numId w:val="11"/>
@@ -14840,7 +14857,7 @@
     </w:p>
     <w:p>
       <w:pPr>
-        <w:pStyle w:val="3"/>
+        <w:pStyle w:val="Heading3"/>
         <w:rPr>
           <w:noProof/>
           <w:lang w:val="bg-BG"/>
@@ -14855,7 +14872,7 @@
     </w:p>
     <w:tbl>
       <w:tblPr>
-        <w:tblStyle w:val="af"/>
+        <w:tblStyle w:val="TableGrid"/>
         <w:tblW w:w="10329" w:type="dxa"/>
         <w:tblInd w:w="-5" w:type="dxa"/>
         <w:tblLook w:val="04A0" w:firstRow="1" w:lastRow="0" w:firstColumn="1" w:lastColumn="0" w:noHBand="0" w:noVBand="1"/>
@@ -16157,7 +16174,7 @@
     <w:bookmarkEnd w:id="7"/>
     <w:p>
       <w:pPr>
-        <w:pStyle w:val="2"/>
+        <w:pStyle w:val="Heading2"/>
         <w:ind w:left="567"/>
         <w:rPr>
           <w:noProof/>
@@ -16879,7 +16896,7 @@
     </w:p>
     <w:p>
       <w:pPr>
-        <w:pStyle w:val="3"/>
+        <w:pStyle w:val="Heading3"/>
         <w:rPr>
           <w:noProof/>
           <w:lang w:val="bg-BG"/>
@@ -16894,7 +16911,7 @@
     </w:p>
     <w:p>
       <w:pPr>
-        <w:pStyle w:val="ac"/>
+        <w:pStyle w:val="ListParagraph"/>
         <w:numPr>
           <w:ilvl w:val="0"/>
           <w:numId w:val="15"/>
@@ -17000,7 +17017,7 @@
     </w:p>
     <w:p>
       <w:pPr>
-        <w:pStyle w:val="ac"/>
+        <w:pStyle w:val="ListParagraph"/>
         <w:numPr>
           <w:ilvl w:val="0"/>
           <w:numId w:val="15"/>
@@ -17098,7 +17115,7 @@
     </w:p>
     <w:p>
       <w:pPr>
-        <w:pStyle w:val="3"/>
+        <w:pStyle w:val="Heading3"/>
         <w:rPr>
           <w:noProof/>
           <w:lang w:val="bg-BG"/>
@@ -17113,7 +17130,7 @@
     </w:p>
     <w:p>
       <w:pPr>
-        <w:pStyle w:val="ac"/>
+        <w:pStyle w:val="ListParagraph"/>
         <w:numPr>
           <w:ilvl w:val="0"/>
           <w:numId w:val="16"/>
@@ -17178,7 +17195,7 @@
     </w:p>
     <w:p>
       <w:pPr>
-        <w:pStyle w:val="ac"/>
+        <w:pStyle w:val="ListParagraph"/>
         <w:numPr>
           <w:ilvl w:val="1"/>
           <w:numId w:val="16"/>
@@ -17231,7 +17248,7 @@
     </w:p>
     <w:p>
       <w:pPr>
-        <w:pStyle w:val="ac"/>
+        <w:pStyle w:val="ListParagraph"/>
         <w:numPr>
           <w:ilvl w:val="0"/>
           <w:numId w:val="16"/>
@@ -17272,7 +17289,7 @@
       </w:r>
       <w:r>
         <w:rPr>
-          <w:rStyle w:val="ab"/>
+          <w:rStyle w:val="Strong"/>
           <w:rFonts w:ascii="Consolas" w:hAnsi="Consolas"/>
           <w:noProof/>
         </w:rPr>
@@ -17288,7 +17305,7 @@
       </w:r>
       <w:r>
         <w:rPr>
-          <w:rStyle w:val="ab"/>
+          <w:rStyle w:val="Strong"/>
           <w:rFonts w:ascii="Consolas" w:hAnsi="Consolas"/>
           <w:noProof/>
         </w:rPr>
@@ -17297,7 +17314,7 @@
     </w:p>
     <w:p>
       <w:pPr>
-        <w:pStyle w:val="3"/>
+        <w:pStyle w:val="Heading3"/>
         <w:rPr>
           <w:noProof/>
           <w:lang w:val="bg-BG"/>
@@ -17312,7 +17329,7 @@
     </w:p>
     <w:p>
       <w:pPr>
-        <w:pStyle w:val="ac"/>
+        <w:pStyle w:val="ListParagraph"/>
         <w:numPr>
           <w:ilvl w:val="0"/>
           <w:numId w:val="17"/>
@@ -17345,7 +17362,7 @@
     </w:p>
     <w:p>
       <w:pPr>
-        <w:pStyle w:val="ac"/>
+        <w:pStyle w:val="ListParagraph"/>
         <w:numPr>
           <w:ilvl w:val="0"/>
           <w:numId w:val="17"/>
@@ -17419,7 +17436,7 @@
     </w:p>
     <w:p>
       <w:pPr>
-        <w:pStyle w:val="ac"/>
+        <w:pStyle w:val="ListParagraph"/>
         <w:numPr>
           <w:ilvl w:val="0"/>
           <w:numId w:val="17"/>
@@ -17443,7 +17460,7 @@
     </w:p>
     <w:p>
       <w:pPr>
-        <w:pStyle w:val="3"/>
+        <w:pStyle w:val="Heading3"/>
         <w:rPr>
           <w:noProof/>
           <w:lang w:val="bg-BG"/>
@@ -17503,7 +17520,7 @@
               <w:spacing w:line="240" w:lineRule="auto"/>
               <w:jc w:val="both"/>
               <w:rPr>
-                <w:rStyle w:val="ab"/>
+                <w:rStyle w:val="Strong"/>
                 <w:b w:val="0"/>
                 <w:bCs w:val="0"/>
                 <w:noProof/>
@@ -17536,7 +17553,7 @@
               <w:spacing w:line="240" w:lineRule="auto"/>
               <w:jc w:val="both"/>
               <w:rPr>
-                <w:rStyle w:val="ab"/>
+                <w:rStyle w:val="Strong"/>
                 <w:b w:val="0"/>
                 <w:bCs w:val="0"/>
                 <w:noProof/>
@@ -17568,7 +17585,7 @@
               <w:spacing w:line="240" w:lineRule="auto"/>
               <w:jc w:val="both"/>
               <w:rPr>
-                <w:rStyle w:val="ab"/>
+                <w:rStyle w:val="Strong"/>
                 <w:b w:val="0"/>
                 <w:bCs w:val="0"/>
                 <w:noProof/>
@@ -17926,7 +17943,7 @@
               <w:pStyle w:val="Code"/>
               <w:spacing w:after="0"/>
               <w:rPr>
-                <w:rStyle w:val="ab"/>
+                <w:rStyle w:val="Strong"/>
                 <w:b/>
               </w:rPr>
             </w:pPr>
@@ -17993,10 +18010,10 @@
           </w:tcPr>
           <w:p>
             <w:pPr>
-              <w:pStyle w:val="af4"/>
+              <w:pStyle w:val="Title"/>
               <w:jc w:val="both"/>
               <w:rPr>
-                <w:rStyle w:val="ab"/>
+                <w:rStyle w:val="Strong"/>
                 <w:b/>
                 <w:noProof/>
                 <w:lang w:val="en-US"/>
@@ -18042,7 +18059,7 @@
               <w:pStyle w:val="Code"/>
               <w:spacing w:after="0"/>
               <w:rPr>
-                <w:rStyle w:val="ab"/>
+                <w:rStyle w:val="Strong"/>
                 <w:b/>
               </w:rPr>
             </w:pPr>
@@ -18146,7 +18163,7 @@
 </file>
 
 <file path=word/endnotes.xml><?xml version="1.0" encoding="utf-8"?>
-<w:endnotes xmlns:wpc="http://schemas.microsoft.com/office/word/2010/wordprocessingCanvas" xmlns:cx="http://schemas.microsoft.com/office/drawing/2014/chartex" xmlns:cx1="http://schemas.microsoft.com/office/drawing/2015/9/8/chartex" xmlns:cx2="http://schemas.microsoft.com/office/drawing/2015/10/21/chartex" xmlns:cx3="http://schemas.microsoft.com/office/drawing/2016/5/9/chartex" xmlns:cx4="http://schemas.microsoft.com/office/drawing/2016/5/10/chartex" xmlns:cx5="http://schemas.microsoft.com/office/drawing/2016/5/11/chartex" xmlns:cx6="http://schemas.microsoft.com/office/drawing/2016/5/12/chartex" xmlns:cx7="http://schemas.microsoft.com/office/drawing/2016/5/13/chartex" xmlns:cx8="http://schemas.microsoft.com/office/drawing/2016/5/14/chartex" xmlns:mc="http://schemas.openxmlformats.org/markup-compatibility/2006" xmlns:aink="http://schemas.microsoft.com/office/drawing/2016/ink" xmlns:am3d="http://schemas.microsoft.com/office/drawing/2017/model3d" xmlns:o="urn:schemas-microsoft-com:office:office" xmlns:oel="http://schemas.microsoft.com/office/2019/extlst" xmlns:r="http://schemas.openxmlformats.org/officeDocument/2006/relationships" xmlns:m="http://schemas.openxmlformats.org/officeDocument/2006/math" xmlns:v="urn:schemas-microsoft-com:vml" xmlns:wp14="http://schemas.microsoft.com/office/word/2010/wordprocessingDrawing" xmlns:wp="http://schemas.openxmlformats.org/drawingml/2006/wordprocessingDrawing" xmlns:w10="urn:schemas-microsoft-com:office:word" xmlns:w="http://schemas.openxmlformats.org/wordprocessingml/2006/main" xmlns:w14="http://schemas.microsoft.com/office/word/2010/wordml" xmlns:w15="http://schemas.microsoft.com/office/word/2012/wordml" xmlns:w16cex="http://schemas.microsoft.com/office/word/2018/wordml/cex" xmlns:w16cid="http://schemas.microsoft.com/office/word/2016/wordml/cid" xmlns:w16="http://schemas.microsoft.com/office/word/2018/wordml" xmlns:w16sdtdh="http://schemas.microsoft.com/office/word/2020/wordml/sdtdatahash" xmlns:w16se="http://schemas.microsoft.com/office/word/2015/wordml/symex" xmlns:wpg="http://schemas.microsoft.com/office/word/2010/wordprocessingGroup" xmlns:wpi="http://schemas.microsoft.com/office/word/2010/wordprocessingInk" xmlns:wne="http://schemas.microsoft.com/office/word/2006/wordml" xmlns:wps="http://schemas.microsoft.com/office/word/2010/wordprocessingShape" mc:Ignorable="w14 w15 w16se w16cid w16 w16cex w16sdtdh wp14">
+<w:endnotes xmlns:wpc="http://schemas.microsoft.com/office/word/2010/wordprocessingCanvas" xmlns:cx="http://schemas.microsoft.com/office/drawing/2014/chartex" xmlns:cx1="http://schemas.microsoft.com/office/drawing/2015/9/8/chartex" xmlns:cx2="http://schemas.microsoft.com/office/drawing/2015/10/21/chartex" xmlns:cx3="http://schemas.microsoft.com/office/drawing/2016/5/9/chartex" xmlns:cx4="http://schemas.microsoft.com/office/drawing/2016/5/10/chartex" xmlns:cx5="http://schemas.microsoft.com/office/drawing/2016/5/11/chartex" xmlns:cx6="http://schemas.microsoft.com/office/drawing/2016/5/12/chartex" xmlns:cx7="http://schemas.microsoft.com/office/drawing/2016/5/13/chartex" xmlns:cx8="http://schemas.microsoft.com/office/drawing/2016/5/14/chartex" xmlns:mc="http://schemas.openxmlformats.org/markup-compatibility/2006" xmlns:aink="http://schemas.microsoft.com/office/drawing/2016/ink" xmlns:am3d="http://schemas.microsoft.com/office/drawing/2017/model3d" xmlns:o="urn:schemas-microsoft-com:office:office" xmlns:oel="http://schemas.microsoft.com/office/2019/extlst" xmlns:r="http://schemas.openxmlformats.org/officeDocument/2006/relationships" xmlns:m="http://schemas.openxmlformats.org/officeDocument/2006/math" xmlns:v="urn:schemas-microsoft-com:vml" xmlns:wp14="http://schemas.microsoft.com/office/word/2010/wordprocessingDrawing" xmlns:wp="http://schemas.openxmlformats.org/drawingml/2006/wordprocessingDrawing" xmlns:w10="urn:schemas-microsoft-com:office:word" xmlns:w="http://schemas.openxmlformats.org/wordprocessingml/2006/main" xmlns:w14="http://schemas.microsoft.com/office/word/2010/wordml" xmlns:w15="http://schemas.microsoft.com/office/word/2012/wordml" xmlns:w16cex="http://schemas.microsoft.com/office/word/2018/wordml/cex" xmlns:w16cid="http://schemas.microsoft.com/office/word/2016/wordml/cid" xmlns:w16="http://schemas.microsoft.com/office/word/2018/wordml" xmlns:w16du="http://schemas.microsoft.com/office/word/2023/wordml/word16du" xmlns:w16sdtdh="http://schemas.microsoft.com/office/word/2020/wordml/sdtdatahash" xmlns:w16sdtfl="http://schemas.microsoft.com/office/word/2024/wordml/sdtformatlock" xmlns:w16se="http://schemas.microsoft.com/office/word/2015/wordml/symex" xmlns:wpg="http://schemas.microsoft.com/office/word/2010/wordprocessingGroup" xmlns:wpi="http://schemas.microsoft.com/office/word/2010/wordprocessingInk" xmlns:wne="http://schemas.microsoft.com/office/word/2006/wordml" xmlns:wps="http://schemas.microsoft.com/office/word/2010/wordprocessingShape" mc:Ignorable="w14 w15 w16se w16cid w16 w16cex w16sdtdh w16sdtfl w16du wp14">
   <w:endnote w:type="separator" w:id="-1">
     <w:p>
       <w:pPr>
@@ -18171,10 +18188,10 @@
 </file>
 
 <file path=word/footer1.xml><?xml version="1.0" encoding="utf-8"?>
-<w:ftr xmlns:wpc="http://schemas.microsoft.com/office/word/2010/wordprocessingCanvas" xmlns:cx="http://schemas.microsoft.com/office/drawing/2014/chartex" xmlns:cx1="http://schemas.microsoft.com/office/drawing/2015/9/8/chartex" xmlns:cx2="http://schemas.microsoft.com/office/drawing/2015/10/21/chartex" xmlns:cx3="http://schemas.microsoft.com/office/drawing/2016/5/9/chartex" xmlns:cx4="http://schemas.microsoft.com/office/drawing/2016/5/10/chartex" xmlns:cx5="http://schemas.microsoft.com/office/drawing/2016/5/11/chartex" xmlns:cx6="http://schemas.microsoft.com/office/drawing/2016/5/12/chartex" xmlns:cx7="http://schemas.microsoft.com/office/drawing/2016/5/13/chartex" xmlns:cx8="http://schemas.microsoft.com/office/drawing/2016/5/14/chartex" xmlns:mc="http://schemas.openxmlformats.org/markup-compatibility/2006" xmlns:aink="http://schemas.microsoft.com/office/drawing/2016/ink" xmlns:am3d="http://schemas.microsoft.com/office/drawing/2017/model3d" xmlns:o="urn:schemas-microsoft-com:office:office" xmlns:oel="http://schemas.microsoft.com/office/2019/extlst" xmlns:r="http://schemas.openxmlformats.org/officeDocument/2006/relationships" xmlns:m="http://schemas.openxmlformats.org/officeDocument/2006/math" xmlns:v="urn:schemas-microsoft-com:vml" xmlns:wp14="http://schemas.microsoft.com/office/word/2010/wordprocessingDrawing" xmlns:wp="http://schemas.openxmlformats.org/drawingml/2006/wordprocessingDrawing" xmlns:w10="urn:schemas-microsoft-com:office:word" xmlns:w="http://schemas.openxmlformats.org/wordprocessingml/2006/main" xmlns:w14="http://schemas.microsoft.com/office/word/2010/wordml" xmlns:w15="http://schemas.microsoft.com/office/word/2012/wordml" xmlns:w16cex="http://schemas.microsoft.com/office/word/2018/wordml/cex" xmlns:w16cid="http://schemas.microsoft.com/office/word/2016/wordml/cid" xmlns:w16="http://schemas.microsoft.com/office/word/2018/wordml" xmlns:w16sdtdh="http://schemas.microsoft.com/office/word/2020/wordml/sdtdatahash" xmlns:w16se="http://schemas.microsoft.com/office/word/2015/wordml/symex" xmlns:wpg="http://schemas.microsoft.com/office/word/2010/wordprocessingGroup" xmlns:wpi="http://schemas.microsoft.com/office/word/2010/wordprocessingInk" xmlns:wne="http://schemas.microsoft.com/office/word/2006/wordml" xmlns:wps="http://schemas.microsoft.com/office/word/2010/wordprocessingShape" mc:Ignorable="w14 w15 w16se w16cid w16 w16cex w16sdtdh wp14">
+<w:ftr xmlns:wpc="http://schemas.microsoft.com/office/word/2010/wordprocessingCanvas" xmlns:cx="http://schemas.microsoft.com/office/drawing/2014/chartex" xmlns:cx1="http://schemas.microsoft.com/office/drawing/2015/9/8/chartex" xmlns:cx2="http://schemas.microsoft.com/office/drawing/2015/10/21/chartex" xmlns:cx3="http://schemas.microsoft.com/office/drawing/2016/5/9/chartex" xmlns:cx4="http://schemas.microsoft.com/office/drawing/2016/5/10/chartex" xmlns:cx5="http://schemas.microsoft.com/office/drawing/2016/5/11/chartex" xmlns:cx6="http://schemas.microsoft.com/office/drawing/2016/5/12/chartex" xmlns:cx7="http://schemas.microsoft.com/office/drawing/2016/5/13/chartex" xmlns:cx8="http://schemas.microsoft.com/office/drawing/2016/5/14/chartex" xmlns:mc="http://schemas.openxmlformats.org/markup-compatibility/2006" xmlns:aink="http://schemas.microsoft.com/office/drawing/2016/ink" xmlns:am3d="http://schemas.microsoft.com/office/drawing/2017/model3d" xmlns:o="urn:schemas-microsoft-com:office:office" xmlns:oel="http://schemas.microsoft.com/office/2019/extlst" xmlns:r="http://schemas.openxmlformats.org/officeDocument/2006/relationships" xmlns:m="http://schemas.openxmlformats.org/officeDocument/2006/math" xmlns:v="urn:schemas-microsoft-com:vml" xmlns:wp14="http://schemas.microsoft.com/office/word/2010/wordprocessingDrawing" xmlns:wp="http://schemas.openxmlformats.org/drawingml/2006/wordprocessingDrawing" xmlns:w10="urn:schemas-microsoft-com:office:word" xmlns:w="http://schemas.openxmlformats.org/wordprocessingml/2006/main" xmlns:w14="http://schemas.microsoft.com/office/word/2010/wordml" xmlns:w15="http://schemas.microsoft.com/office/word/2012/wordml" xmlns:w16cex="http://schemas.microsoft.com/office/word/2018/wordml/cex" xmlns:w16cid="http://schemas.microsoft.com/office/word/2016/wordml/cid" xmlns:w16="http://schemas.microsoft.com/office/word/2018/wordml" xmlns:w16du="http://schemas.microsoft.com/office/word/2023/wordml/word16du" xmlns:w16sdtdh="http://schemas.microsoft.com/office/word/2020/wordml/sdtdatahash" xmlns:w16sdtfl="http://schemas.microsoft.com/office/word/2024/wordml/sdtformatlock" xmlns:w16se="http://schemas.microsoft.com/office/word/2015/wordml/symex" xmlns:wpg="http://schemas.microsoft.com/office/word/2010/wordprocessingGroup" xmlns:wpi="http://schemas.microsoft.com/office/word/2010/wordprocessingInk" xmlns:wne="http://schemas.microsoft.com/office/word/2006/wordml" xmlns:wps="http://schemas.microsoft.com/office/word/2010/wordprocessingShape" mc:Ignorable="w14 w15 w16se w16cid w16 w16cex w16sdtdh w16sdtfl w16du wp14">
   <w:p>
     <w:pPr>
-      <w:pStyle w:val="a5"/>
+      <w:pStyle w:val="Footer"/>
     </w:pPr>
     <w:r>
       <w:rPr>
@@ -18358,28 +18375,12 @@
                               <w:sz w:val="17"/>
                               <w:szCs w:val="17"/>
                             </w:rPr>
-                            <w:t xml:space="preserve">© </w:t>
-                          </w:r>
-                          <w:proofErr w:type="spellStart"/>
-                          <w:r>
-                            <w:rPr>
-                              <w:sz w:val="17"/>
-                              <w:szCs w:val="17"/>
-                            </w:rPr>
-                            <w:t>SoftUni</w:t>
-                          </w:r>
-                          <w:proofErr w:type="spellEnd"/>
-                          <w:r>
-                            <w:rPr>
-                              <w:sz w:val="17"/>
-                              <w:szCs w:val="17"/>
-                            </w:rPr>
-                            <w:t xml:space="preserve"> – </w:t>
+                            <w:t xml:space="preserve">© SoftUni – </w:t>
                           </w:r>
                           <w:hyperlink r:id="rId1" w:history="1">
                             <w:r>
                               <w:rPr>
-                                <w:rStyle w:val="a9"/>
+                                <w:rStyle w:val="Hyperlink"/>
                                 <w:color w:val="0882DE"/>
                                 <w:sz w:val="17"/>
                                 <w:szCs w:val="17"/>
@@ -18388,7 +18389,7 @@
                             </w:r>
                             <w:r>
                               <w:rPr>
-                                <w:rStyle w:val="a9"/>
+                                <w:rStyle w:val="Hyperlink"/>
                                 <w:color w:val="0882DE"/>
                                 <w:sz w:val="17"/>
                                 <w:szCs w:val="17"/>
@@ -18397,7 +18398,7 @@
                             </w:r>
                             <w:r>
                               <w:rPr>
-                                <w:rStyle w:val="a9"/>
+                                <w:rStyle w:val="Hyperlink"/>
                                 <w:color w:val="0882DE"/>
                                 <w:sz w:val="17"/>
                                 <w:szCs w:val="17"/>
@@ -19077,7 +19078,7 @@
                           <wp:extent cx="180000" cy="180000"/>
                           <wp:effectExtent l="0" t="0" r="0" b="0"/>
                           <wp:docPr id="3" name="Picture 3">
-                            <a:hlinkClick xmlns:a="http://schemas.openxmlformats.org/drawingml/2006/main" r:id="rId2"/>
+                            <a:hlinkClick xmlns:a="http://schemas.openxmlformats.org/drawingml/2006/main" r:id="rId22"/>
                           </wp:docPr>
                           <wp:cNvGraphicFramePr>
                             <a:graphicFrameLocks xmlns:a="http://schemas.openxmlformats.org/drawingml/2006/main" noChangeAspect="1"/>
@@ -19087,14 +19088,14 @@
                               <pic:pic xmlns:pic="http://schemas.openxmlformats.org/drawingml/2006/picture">
                                 <pic:nvPicPr>
                                   <pic:cNvPr id="3" name="Picture 3">
-                                    <a:hlinkClick r:id="rId2"/>
+                                    <a:hlinkClick r:id="rId22"/>
                                   </pic:cNvPr>
                                   <pic:cNvPicPr>
                                     <a:picLocks noChangeAspect="1" noChangeArrowheads="1"/>
                                   </pic:cNvPicPr>
                                 </pic:nvPicPr>
                                 <pic:blipFill>
-                                  <a:blip r:embed="rId3">
+                                  <a:blip r:embed="rId23">
                                     <a:extLst>
                                       <a:ext uri="{28A0092B-C50C-407E-A947-70E740481C1C}">
                                         <a14:useLocalDpi xmlns:a14="http://schemas.microsoft.com/office/drawing/2010/main" val="0"/>
@@ -19143,7 +19144,7 @@
                           <wp:extent cx="180000" cy="180000"/>
                           <wp:effectExtent l="0" t="0" r="0" b="0"/>
                           <wp:docPr id="2" name="Picture 2">
-                            <a:hlinkClick xmlns:a="http://schemas.openxmlformats.org/drawingml/2006/main" r:id="rId4"/>
+                            <a:hlinkClick xmlns:a="http://schemas.openxmlformats.org/drawingml/2006/main" r:id="rId24"/>
                           </wp:docPr>
                           <wp:cNvGraphicFramePr>
                             <a:graphicFrameLocks xmlns:a="http://schemas.openxmlformats.org/drawingml/2006/main" noChangeAspect="1"/>
@@ -19153,14 +19154,14 @@
                               <pic:pic xmlns:pic="http://schemas.openxmlformats.org/drawingml/2006/picture">
                                 <pic:nvPicPr>
                                   <pic:cNvPr id="2" name="Picture 2">
-                                    <a:hlinkClick r:id="rId4"/>
+                                    <a:hlinkClick r:id="rId24"/>
                                   </pic:cNvPr>
                                   <pic:cNvPicPr>
                                     <a:picLocks noChangeAspect="1" noChangeArrowheads="1"/>
                                   </pic:cNvPicPr>
                                 </pic:nvPicPr>
                                 <pic:blipFill>
-                                  <a:blip r:embed="rId5">
+                                  <a:blip r:embed="rId25">
                                     <a:extLst>
                                       <a:ext uri="{28A0092B-C50C-407E-A947-70E740481C1C}">
                                         <a14:useLocalDpi xmlns:a14="http://schemas.microsoft.com/office/drawing/2010/main" val="0"/>
@@ -19209,7 +19210,7 @@
                           <wp:extent cx="180000" cy="180000"/>
                           <wp:effectExtent l="0" t="0" r="0" b="0"/>
                           <wp:docPr id="5" name="Picture 5" title="Software University @ Facebook">
-                            <a:hlinkClick xmlns:a="http://schemas.openxmlformats.org/drawingml/2006/main" r:id="rId6"/>
+                            <a:hlinkClick xmlns:a="http://schemas.openxmlformats.org/drawingml/2006/main" r:id="rId26"/>
                           </wp:docPr>
                           <wp:cNvGraphicFramePr>
                             <a:graphicFrameLocks xmlns:a="http://schemas.openxmlformats.org/drawingml/2006/main" noChangeAspect="1"/>
@@ -19219,12 +19220,12 @@
                               <pic:pic xmlns:pic="http://schemas.openxmlformats.org/drawingml/2006/picture">
                                 <pic:nvPicPr>
                                   <pic:cNvPr id="5" name="Picture 5" title="Software University @ Facebook">
-                                    <a:hlinkClick r:id="rId6"/>
+                                    <a:hlinkClick r:id="rId26"/>
                                   </pic:cNvPr>
                                   <pic:cNvPicPr/>
                                 </pic:nvPicPr>
                                 <pic:blipFill>
-                                  <a:blip r:embed="rId7"/>
+                                  <a:blip r:embed="rId27"/>
                                   <a:stretch>
                                     <a:fillRect/>
                                   </a:stretch>
@@ -19262,7 +19263,7 @@
                           <wp:extent cx="180000" cy="180000"/>
                           <wp:effectExtent l="0" t="0" r="0" b="0"/>
                           <wp:docPr id="20" name="Picture 20">
-                            <a:hlinkClick xmlns:a="http://schemas.openxmlformats.org/drawingml/2006/main" r:id="rId8"/>
+                            <a:hlinkClick xmlns:a="http://schemas.openxmlformats.org/drawingml/2006/main" r:id="rId28"/>
                           </wp:docPr>
                           <wp:cNvGraphicFramePr>
                             <a:graphicFrameLocks xmlns:a="http://schemas.openxmlformats.org/drawingml/2006/main" noChangeAspect="1"/>
@@ -19272,20 +19273,20 @@
                               <pic:pic xmlns:pic="http://schemas.openxmlformats.org/drawingml/2006/picture">
                                 <pic:nvPicPr>
                                   <pic:cNvPr id="20" name="Picture 20">
-                                    <a:hlinkClick r:id="rId8"/>
+                                    <a:hlinkClick r:id="rId28"/>
                                   </pic:cNvPr>
                                   <pic:cNvPicPr>
                                     <a:picLocks noChangeAspect="1" noChangeArrowheads="1"/>
                                   </pic:cNvPicPr>
                                 </pic:nvPicPr>
                                 <pic:blipFill>
-                                  <a:blip r:embed="rId9">
+                                  <a:blip r:embed="rId29">
                                     <a:extLst>
                                       <a:ext uri="{28A0092B-C50C-407E-A947-70E740481C1C}">
                                         <a14:useLocalDpi xmlns:a14="http://schemas.microsoft.com/office/drawing/2010/main" val="0"/>
                                       </a:ext>
                                       <a:ext uri="{837473B0-CC2E-450A-ABE3-18F120FF3D39}">
-                                        <a1611:picAttrSrcUrl xmlns:a1611="http://schemas.microsoft.com/office/drawing/2016/11/main" r:id="rId10"/>
+                                        <a1611:picAttrSrcUrl xmlns:a1611="http://schemas.microsoft.com/office/drawing/2016/11/main" r:id="rId30"/>
                                       </a:ext>
                                     </a:extLst>
                                   </a:blip>
@@ -19331,7 +19332,7 @@
                           <wp:extent cx="180000" cy="180000"/>
                           <wp:effectExtent l="0" t="0" r="0" b="0"/>
                           <wp:docPr id="7" name="Picture 7" title="Software University @ Twitter">
-                            <a:hlinkClick xmlns:a="http://schemas.openxmlformats.org/drawingml/2006/main" r:id="rId11"/>
+                            <a:hlinkClick xmlns:a="http://schemas.openxmlformats.org/drawingml/2006/main" r:id="rId31"/>
                           </wp:docPr>
                           <wp:cNvGraphicFramePr>
                             <a:graphicFrameLocks xmlns:a="http://schemas.openxmlformats.org/drawingml/2006/main" noChangeAspect="1"/>
@@ -19341,12 +19342,12 @@
                               <pic:pic xmlns:pic="http://schemas.openxmlformats.org/drawingml/2006/picture">
                                 <pic:nvPicPr>
                                   <pic:cNvPr id="7" name="Picture 7" title="Software University @ Twitter">
-                                    <a:hlinkClick r:id="rId11"/>
+                                    <a:hlinkClick r:id="rId31"/>
                                   </pic:cNvPr>
                                   <pic:cNvPicPr/>
                                 </pic:nvPicPr>
                                 <pic:blipFill>
-                                  <a:blip r:embed="rId12"/>
+                                  <a:blip r:embed="rId32"/>
                                   <a:stretch>
                                     <a:fillRect/>
                                   </a:stretch>
@@ -19384,7 +19385,7 @@
                           <wp:extent cx="180000" cy="180000"/>
                           <wp:effectExtent l="0" t="0" r="0" b="0"/>
                           <wp:docPr id="17" name="Picture 17" title="Software University @ YouTube">
-                            <a:hlinkClick xmlns:a="http://schemas.openxmlformats.org/drawingml/2006/main" r:id="rId13"/>
+                            <a:hlinkClick xmlns:a="http://schemas.openxmlformats.org/drawingml/2006/main" r:id="rId33"/>
                           </wp:docPr>
                           <wp:cNvGraphicFramePr>
                             <a:graphicFrameLocks xmlns:a="http://schemas.openxmlformats.org/drawingml/2006/main" noChangeAspect="1"/>
@@ -19394,12 +19395,12 @@
                               <pic:pic xmlns:pic="http://schemas.openxmlformats.org/drawingml/2006/picture">
                                 <pic:nvPicPr>
                                   <pic:cNvPr id="17" name="Picture 17" title="Software University @ YouTube">
-                                    <a:hlinkClick r:id="rId13"/>
+                                    <a:hlinkClick r:id="rId33"/>
                                   </pic:cNvPr>
                                   <pic:cNvPicPr/>
                                 </pic:nvPicPr>
                                 <pic:blipFill>
-                                  <a:blip r:embed="rId14"/>
+                                  <a:blip r:embed="rId34"/>
                                   <a:stretch>
                                     <a:fillRect/>
                                   </a:stretch>
@@ -19437,7 +19438,7 @@
                           <wp:extent cx="180000" cy="180000"/>
                           <wp:effectExtent l="0" t="0" r="0" b="0"/>
                           <wp:docPr id="21" name="Picture 21">
-                            <a:hlinkClick xmlns:a="http://schemas.openxmlformats.org/drawingml/2006/main" r:id="rId15"/>
+                            <a:hlinkClick xmlns:a="http://schemas.openxmlformats.org/drawingml/2006/main" r:id="rId35"/>
                           </wp:docPr>
                           <wp:cNvGraphicFramePr>
                             <a:graphicFrameLocks xmlns:a="http://schemas.openxmlformats.org/drawingml/2006/main" noChangeAspect="1"/>
@@ -19447,14 +19448,14 @@
                               <pic:pic xmlns:pic="http://schemas.openxmlformats.org/drawingml/2006/picture">
                                 <pic:nvPicPr>
                                   <pic:cNvPr id="21" name="Picture 21">
-                                    <a:hlinkClick r:id="rId15"/>
+                                    <a:hlinkClick r:id="rId35"/>
                                   </pic:cNvPr>
                                   <pic:cNvPicPr>
                                     <a:picLocks noChangeAspect="1" noChangeArrowheads="1"/>
                                   </pic:cNvPicPr>
                                 </pic:nvPicPr>
                                 <pic:blipFill rotWithShape="1">
-                                  <a:blip r:embed="rId16">
+                                  <a:blip r:embed="rId36">
                                     <a:extLst>
                                       <a:ext uri="{28A0092B-C50C-407E-A947-70E740481C1C}">
                                         <a14:useLocalDpi xmlns:a14="http://schemas.microsoft.com/office/drawing/2010/main" val="0"/>
@@ -19506,7 +19507,7 @@
                           <wp:extent cx="180000" cy="180000"/>
                           <wp:effectExtent l="0" t="0" r="0" b="0"/>
                           <wp:docPr id="22" name="Picture 22">
-                            <a:hlinkClick xmlns:a="http://schemas.openxmlformats.org/drawingml/2006/main" r:id="rId17"/>
+                            <a:hlinkClick xmlns:a="http://schemas.openxmlformats.org/drawingml/2006/main" r:id="rId37"/>
                           </wp:docPr>
                           <wp:cNvGraphicFramePr>
                             <a:graphicFrameLocks xmlns:a="http://schemas.openxmlformats.org/drawingml/2006/main" noChangeAspect="1"/>
@@ -19516,14 +19517,14 @@
                               <pic:pic xmlns:pic="http://schemas.openxmlformats.org/drawingml/2006/picture">
                                 <pic:nvPicPr>
                                   <pic:cNvPr id="22" name="Picture 22">
-                                    <a:hlinkClick r:id="rId17"/>
+                                    <a:hlinkClick r:id="rId37"/>
                                   </pic:cNvPr>
                                   <pic:cNvPicPr>
                                     <a:picLocks noChangeAspect="1" noChangeArrowheads="1"/>
                                   </pic:cNvPicPr>
                                 </pic:nvPicPr>
                                 <pic:blipFill>
-                                  <a:blip r:embed="rId18">
+                                  <a:blip r:embed="rId38">
                                     <a:extLst>
                                       <a:ext uri="{28A0092B-C50C-407E-A947-70E740481C1C}">
                                         <a14:useLocalDpi xmlns:a14="http://schemas.microsoft.com/office/drawing/2010/main" val="0"/>
@@ -19572,7 +19573,7 @@
                           <wp:extent cx="180000" cy="180000"/>
                           <wp:effectExtent l="0" t="0" r="0" b="0"/>
                           <wp:docPr id="23" name="Picture 23" title="Software University: Email Us">
-                            <a:hlinkClick xmlns:a="http://schemas.openxmlformats.org/drawingml/2006/main" r:id="rId19"/>
+                            <a:hlinkClick xmlns:a="http://schemas.openxmlformats.org/drawingml/2006/main" r:id="rId39"/>
                           </wp:docPr>
                           <wp:cNvGraphicFramePr>
                             <a:graphicFrameLocks xmlns:a="http://schemas.openxmlformats.org/drawingml/2006/main" noChangeAspect="1"/>
@@ -19582,12 +19583,12 @@
                               <pic:pic xmlns:pic="http://schemas.openxmlformats.org/drawingml/2006/picture">
                                 <pic:nvPicPr>
                                   <pic:cNvPr id="23" name="Picture 23" title="Software University: Email Us">
-                                    <a:hlinkClick r:id="rId19"/>
+                                    <a:hlinkClick r:id="rId39"/>
                                   </pic:cNvPr>
                                   <pic:cNvPicPr/>
                                 </pic:nvPicPr>
                                 <pic:blipFill>
-                                  <a:blip r:embed="rId20"/>
+                                  <a:blip r:embed="rId40"/>
                                   <a:stretch>
                                     <a:fillRect/>
                                   </a:stretch>
@@ -19649,7 +19650,7 @@
                   </pic:cNvPicPr>
                 </pic:nvPicPr>
                 <pic:blipFill>
-                  <a:blip r:embed="rId22">
+                  <a:blip r:embed="rId41">
                     <a:extLst>
                       <a:ext uri="{28A0092B-C50C-407E-A947-70E740481C1C}">
                         <a14:useLocalDpi xmlns:a14="http://schemas.microsoft.com/office/drawing/2010/main" val="0"/>
@@ -20045,7 +20046,7 @@
 </file>
 
 <file path=word/footnotes.xml><?xml version="1.0" encoding="utf-8"?>
-<w:footnotes xmlns:wpc="http://schemas.microsoft.com/office/word/2010/wordprocessingCanvas" xmlns:cx="http://schemas.microsoft.com/office/drawing/2014/chartex" xmlns:cx1="http://schemas.microsoft.com/office/drawing/2015/9/8/chartex" xmlns:cx2="http://schemas.microsoft.com/office/drawing/2015/10/21/chartex" xmlns:cx3="http://schemas.microsoft.com/office/drawing/2016/5/9/chartex" xmlns:cx4="http://schemas.microsoft.com/office/drawing/2016/5/10/chartex" xmlns:cx5="http://schemas.microsoft.com/office/drawing/2016/5/11/chartex" xmlns:cx6="http://schemas.microsoft.com/office/drawing/2016/5/12/chartex" xmlns:cx7="http://schemas.microsoft.com/office/drawing/2016/5/13/chartex" xmlns:cx8="http://schemas.microsoft.com/office/drawing/2016/5/14/chartex" xmlns:mc="http://schemas.openxmlformats.org/markup-compatibility/2006" xmlns:aink="http://schemas.microsoft.com/office/drawing/2016/ink" xmlns:am3d="http://schemas.microsoft.com/office/drawing/2017/model3d" xmlns:o="urn:schemas-microsoft-com:office:office" xmlns:oel="http://schemas.microsoft.com/office/2019/extlst" xmlns:r="http://schemas.openxmlformats.org/officeDocument/2006/relationships" xmlns:m="http://schemas.openxmlformats.org/officeDocument/2006/math" xmlns:v="urn:schemas-microsoft-com:vml" xmlns:wp14="http://schemas.microsoft.com/office/word/2010/wordprocessingDrawing" xmlns:wp="http://schemas.openxmlformats.org/drawingml/2006/wordprocessingDrawing" xmlns:w10="urn:schemas-microsoft-com:office:word" xmlns:w="http://schemas.openxmlformats.org/wordprocessingml/2006/main" xmlns:w14="http://schemas.microsoft.com/office/word/2010/wordml" xmlns:w15="http://schemas.microsoft.com/office/word/2012/wordml" xmlns:w16cex="http://schemas.microsoft.com/office/word/2018/wordml/cex" xmlns:w16cid="http://schemas.microsoft.com/office/word/2016/wordml/cid" xmlns:w16="http://schemas.microsoft.com/office/word/2018/wordml" xmlns:w16sdtdh="http://schemas.microsoft.com/office/word/2020/wordml/sdtdatahash" xmlns:w16se="http://schemas.microsoft.com/office/word/2015/wordml/symex" xmlns:wpg="http://schemas.microsoft.com/office/word/2010/wordprocessingGroup" xmlns:wpi="http://schemas.microsoft.com/office/word/2010/wordprocessingInk" xmlns:wne="http://schemas.microsoft.com/office/word/2006/wordml" xmlns:wps="http://schemas.microsoft.com/office/word/2010/wordprocessingShape" mc:Ignorable="w14 w15 w16se w16cid w16 w16cex w16sdtdh wp14">
+<w:footnotes xmlns:wpc="http://schemas.microsoft.com/office/word/2010/wordprocessingCanvas" xmlns:cx="http://schemas.microsoft.com/office/drawing/2014/chartex" xmlns:cx1="http://schemas.microsoft.com/office/drawing/2015/9/8/chartex" xmlns:cx2="http://schemas.microsoft.com/office/drawing/2015/10/21/chartex" xmlns:cx3="http://schemas.microsoft.com/office/drawing/2016/5/9/chartex" xmlns:cx4="http://schemas.microsoft.com/office/drawing/2016/5/10/chartex" xmlns:cx5="http://schemas.microsoft.com/office/drawing/2016/5/11/chartex" xmlns:cx6="http://schemas.microsoft.com/office/drawing/2016/5/12/chartex" xmlns:cx7="http://schemas.microsoft.com/office/drawing/2016/5/13/chartex" xmlns:cx8="http://schemas.microsoft.com/office/drawing/2016/5/14/chartex" xmlns:mc="http://schemas.openxmlformats.org/markup-compatibility/2006" xmlns:aink="http://schemas.microsoft.com/office/drawing/2016/ink" xmlns:am3d="http://schemas.microsoft.com/office/drawing/2017/model3d" xmlns:o="urn:schemas-microsoft-com:office:office" xmlns:oel="http://schemas.microsoft.com/office/2019/extlst" xmlns:r="http://schemas.openxmlformats.org/officeDocument/2006/relationships" xmlns:m="http://schemas.openxmlformats.org/officeDocument/2006/math" xmlns:v="urn:schemas-microsoft-com:vml" xmlns:wp14="http://schemas.microsoft.com/office/word/2010/wordprocessingDrawing" xmlns:wp="http://schemas.openxmlformats.org/drawingml/2006/wordprocessingDrawing" xmlns:w10="urn:schemas-microsoft-com:office:word" xmlns:w="http://schemas.openxmlformats.org/wordprocessingml/2006/main" xmlns:w14="http://schemas.microsoft.com/office/word/2010/wordml" xmlns:w15="http://schemas.microsoft.com/office/word/2012/wordml" xmlns:w16cex="http://schemas.microsoft.com/office/word/2018/wordml/cex" xmlns:w16cid="http://schemas.microsoft.com/office/word/2016/wordml/cid" xmlns:w16="http://schemas.microsoft.com/office/word/2018/wordml" xmlns:w16du="http://schemas.microsoft.com/office/word/2023/wordml/word16du" xmlns:w16sdtdh="http://schemas.microsoft.com/office/word/2020/wordml/sdtdatahash" xmlns:w16sdtfl="http://schemas.microsoft.com/office/word/2024/wordml/sdtformatlock" xmlns:w16se="http://schemas.microsoft.com/office/word/2015/wordml/symex" xmlns:wpg="http://schemas.microsoft.com/office/word/2010/wordprocessingGroup" xmlns:wpi="http://schemas.microsoft.com/office/word/2010/wordprocessingInk" xmlns:wne="http://schemas.microsoft.com/office/word/2006/wordml" xmlns:wps="http://schemas.microsoft.com/office/word/2010/wordprocessingShape" mc:Ignorable="w14 w15 w16se w16cid w16 w16cex w16sdtdh w16sdtfl w16du wp14">
   <w:footnote w:type="separator" w:id="-1">
     <w:p>
       <w:pPr>
@@ -20070,10 +20071,10 @@
 </file>
 
 <file path=word/header1.xml><?xml version="1.0" encoding="utf-8"?>
-<w:hdr xmlns:wpc="http://schemas.microsoft.com/office/word/2010/wordprocessingCanvas" xmlns:cx="http://schemas.microsoft.com/office/drawing/2014/chartex" xmlns:cx1="http://schemas.microsoft.com/office/drawing/2015/9/8/chartex" xmlns:cx2="http://schemas.microsoft.com/office/drawing/2015/10/21/chartex" xmlns:cx3="http://schemas.microsoft.com/office/drawing/2016/5/9/chartex" xmlns:cx4="http://schemas.microsoft.com/office/drawing/2016/5/10/chartex" xmlns:cx5="http://schemas.microsoft.com/office/drawing/2016/5/11/chartex" xmlns:cx6="http://schemas.microsoft.com/office/drawing/2016/5/12/chartex" xmlns:cx7="http://schemas.microsoft.com/office/drawing/2016/5/13/chartex" xmlns:cx8="http://schemas.microsoft.com/office/drawing/2016/5/14/chartex" xmlns:mc="http://schemas.openxmlformats.org/markup-compatibility/2006" xmlns:aink="http://schemas.microsoft.com/office/drawing/2016/ink" xmlns:am3d="http://schemas.microsoft.com/office/drawing/2017/model3d" xmlns:o="urn:schemas-microsoft-com:office:office" xmlns:oel="http://schemas.microsoft.com/office/2019/extlst" xmlns:r="http://schemas.openxmlformats.org/officeDocument/2006/relationships" xmlns:m="http://schemas.openxmlformats.org/officeDocument/2006/math" xmlns:v="urn:schemas-microsoft-com:vml" xmlns:wp14="http://schemas.microsoft.com/office/word/2010/wordprocessingDrawing" xmlns:wp="http://schemas.openxmlformats.org/drawingml/2006/wordprocessingDrawing" xmlns:w10="urn:schemas-microsoft-com:office:word" xmlns:w="http://schemas.openxmlformats.org/wordprocessingml/2006/main" xmlns:w14="http://schemas.microsoft.com/office/word/2010/wordml" xmlns:w15="http://schemas.microsoft.com/office/word/2012/wordml" xmlns:w16cex="http://schemas.microsoft.com/office/word/2018/wordml/cex" xmlns:w16cid="http://schemas.microsoft.com/office/word/2016/wordml/cid" xmlns:w16="http://schemas.microsoft.com/office/word/2018/wordml" xmlns:w16sdtdh="http://schemas.microsoft.com/office/word/2020/wordml/sdtdatahash" xmlns:w16se="http://schemas.microsoft.com/office/word/2015/wordml/symex" xmlns:wpg="http://schemas.microsoft.com/office/word/2010/wordprocessingGroup" xmlns:wpi="http://schemas.microsoft.com/office/word/2010/wordprocessingInk" xmlns:wne="http://schemas.microsoft.com/office/word/2006/wordml" xmlns:wps="http://schemas.microsoft.com/office/word/2010/wordprocessingShape" mc:Ignorable="w14 w15 w16se w16cid w16 w16cex w16sdtdh wp14">
+<w:hdr xmlns:wpc="http://schemas.microsoft.com/office/word/2010/wordprocessingCanvas" xmlns:cx="http://schemas.microsoft.com/office/drawing/2014/chartex" xmlns:cx1="http://schemas.microsoft.com/office/drawing/2015/9/8/chartex" xmlns:cx2="http://schemas.microsoft.com/office/drawing/2015/10/21/chartex" xmlns:cx3="http://schemas.microsoft.com/office/drawing/2016/5/9/chartex" xmlns:cx4="http://schemas.microsoft.com/office/drawing/2016/5/10/chartex" xmlns:cx5="http://schemas.microsoft.com/office/drawing/2016/5/11/chartex" xmlns:cx6="http://schemas.microsoft.com/office/drawing/2016/5/12/chartex" xmlns:cx7="http://schemas.microsoft.com/office/drawing/2016/5/13/chartex" xmlns:cx8="http://schemas.microsoft.com/office/drawing/2016/5/14/chartex" xmlns:mc="http://schemas.openxmlformats.org/markup-compatibility/2006" xmlns:aink="http://schemas.microsoft.com/office/drawing/2016/ink" xmlns:am3d="http://schemas.microsoft.com/office/drawing/2017/model3d" xmlns:o="urn:schemas-microsoft-com:office:office" xmlns:oel="http://schemas.microsoft.com/office/2019/extlst" xmlns:r="http://schemas.openxmlformats.org/officeDocument/2006/relationships" xmlns:m="http://schemas.openxmlformats.org/officeDocument/2006/math" xmlns:v="urn:schemas-microsoft-com:vml" xmlns:wp14="http://schemas.microsoft.com/office/word/2010/wordprocessingDrawing" xmlns:wp="http://schemas.openxmlformats.org/drawingml/2006/wordprocessingDrawing" xmlns:w10="urn:schemas-microsoft-com:office:word" xmlns:w="http://schemas.openxmlformats.org/wordprocessingml/2006/main" xmlns:w14="http://schemas.microsoft.com/office/word/2010/wordml" xmlns:w15="http://schemas.microsoft.com/office/word/2012/wordml" xmlns:w16cex="http://schemas.microsoft.com/office/word/2018/wordml/cex" xmlns:w16cid="http://schemas.microsoft.com/office/word/2016/wordml/cid" xmlns:w16="http://schemas.microsoft.com/office/word/2018/wordml" xmlns:w16du="http://schemas.microsoft.com/office/word/2023/wordml/word16du" xmlns:w16sdtdh="http://schemas.microsoft.com/office/word/2020/wordml/sdtdatahash" xmlns:w16sdtfl="http://schemas.microsoft.com/office/word/2024/wordml/sdtformatlock" xmlns:w16se="http://schemas.microsoft.com/office/word/2015/wordml/symex" xmlns:wpg="http://schemas.microsoft.com/office/word/2010/wordprocessingGroup" xmlns:wpi="http://schemas.microsoft.com/office/word/2010/wordprocessingInk" xmlns:wne="http://schemas.microsoft.com/office/word/2006/wordml" xmlns:wps="http://schemas.microsoft.com/office/word/2010/wordprocessingShape" mc:Ignorable="w14 w15 w16se w16cid w16 w16cex w16sdtdh w16sdtfl w16du wp14">
   <w:p>
     <w:pPr>
-      <w:pStyle w:val="a3"/>
+      <w:pStyle w:val="Header"/>
       <w:ind w:hanging="1134"/>
     </w:pPr>
   </w:p>
@@ -20081,7 +20082,7 @@
 </file>
 
 <file path=word/numbering.xml><?xml version="1.0" encoding="utf-8"?>
-<w:numbering xmlns:wpc="http://schemas.microsoft.com/office/word/2010/wordprocessingCanvas" xmlns:cx="http://schemas.microsoft.com/office/drawing/2014/chartex" xmlns:cx1="http://schemas.microsoft.com/office/drawing/2015/9/8/chartex" xmlns:cx2="http://schemas.microsoft.com/office/drawing/2015/10/21/chartex" xmlns:cx3="http://schemas.microsoft.com/office/drawing/2016/5/9/chartex" xmlns:cx4="http://schemas.microsoft.com/office/drawing/2016/5/10/chartex" xmlns:cx5="http://schemas.microsoft.com/office/drawing/2016/5/11/chartex" xmlns:cx6="http://schemas.microsoft.com/office/drawing/2016/5/12/chartex" xmlns:cx7="http://schemas.microsoft.com/office/drawing/2016/5/13/chartex" xmlns:cx8="http://schemas.microsoft.com/office/drawing/2016/5/14/chartex" xmlns:mc="http://schemas.openxmlformats.org/markup-compatibility/2006" xmlns:aink="http://schemas.microsoft.com/office/drawing/2016/ink" xmlns:am3d="http://schemas.microsoft.com/office/drawing/2017/model3d" xmlns:o="urn:schemas-microsoft-com:office:office" xmlns:oel="http://schemas.microsoft.com/office/2019/extlst" xmlns:r="http://schemas.openxmlformats.org/officeDocument/2006/relationships" xmlns:m="http://schemas.openxmlformats.org/officeDocument/2006/math" xmlns:v="urn:schemas-microsoft-com:vml" xmlns:wp14="http://schemas.microsoft.com/office/word/2010/wordprocessingDrawing" xmlns:wp="http://schemas.openxmlformats.org/drawingml/2006/wordprocessingDrawing" xmlns:w10="urn:schemas-microsoft-com:office:word" xmlns:w="http://schemas.openxmlformats.org/wordprocessingml/2006/main" xmlns:w14="http://schemas.microsoft.com/office/word/2010/wordml" xmlns:w15="http://schemas.microsoft.com/office/word/2012/wordml" xmlns:w16cex="http://schemas.microsoft.com/office/word/2018/wordml/cex" xmlns:w16cid="http://schemas.microsoft.com/office/word/2016/wordml/cid" xmlns:w16="http://schemas.microsoft.com/office/word/2018/wordml" xmlns:w16sdtdh="http://schemas.microsoft.com/office/word/2020/wordml/sdtdatahash" xmlns:w16se="http://schemas.microsoft.com/office/word/2015/wordml/symex" xmlns:wpg="http://schemas.microsoft.com/office/word/2010/wordprocessingGroup" xmlns:wpi="http://schemas.microsoft.com/office/word/2010/wordprocessingInk" xmlns:wne="http://schemas.microsoft.com/office/word/2006/wordml" xmlns:wps="http://schemas.microsoft.com/office/word/2010/wordprocessingShape" mc:Ignorable="w14 w15 w16se w16cid w16 w16cex w16sdtdh wp14">
+<w:numbering xmlns:wpc="http://schemas.microsoft.com/office/word/2010/wordprocessingCanvas" xmlns:cx="http://schemas.microsoft.com/office/drawing/2014/chartex" xmlns:cx1="http://schemas.microsoft.com/office/drawing/2015/9/8/chartex" xmlns:cx2="http://schemas.microsoft.com/office/drawing/2015/10/21/chartex" xmlns:cx3="http://schemas.microsoft.com/office/drawing/2016/5/9/chartex" xmlns:cx4="http://schemas.microsoft.com/office/drawing/2016/5/10/chartex" xmlns:cx5="http://schemas.microsoft.com/office/drawing/2016/5/11/chartex" xmlns:cx6="http://schemas.microsoft.com/office/drawing/2016/5/12/chartex" xmlns:cx7="http://schemas.microsoft.com/office/drawing/2016/5/13/chartex" xmlns:cx8="http://schemas.microsoft.com/office/drawing/2016/5/14/chartex" xmlns:mc="http://schemas.openxmlformats.org/markup-compatibility/2006" xmlns:aink="http://schemas.microsoft.com/office/drawing/2016/ink" xmlns:am3d="http://schemas.microsoft.com/office/drawing/2017/model3d" xmlns:o="urn:schemas-microsoft-com:office:office" xmlns:oel="http://schemas.microsoft.com/office/2019/extlst" xmlns:r="http://schemas.openxmlformats.org/officeDocument/2006/relationships" xmlns:m="http://schemas.openxmlformats.org/officeDocument/2006/math" xmlns:v="urn:schemas-microsoft-com:vml" xmlns:wp14="http://schemas.microsoft.com/office/word/2010/wordprocessingDrawing" xmlns:wp="http://schemas.openxmlformats.org/drawingml/2006/wordprocessingDrawing" xmlns:w10="urn:schemas-microsoft-com:office:word" xmlns:w="http://schemas.openxmlformats.org/wordprocessingml/2006/main" xmlns:w14="http://schemas.microsoft.com/office/word/2010/wordml" xmlns:w15="http://schemas.microsoft.com/office/word/2012/wordml" xmlns:w16cex="http://schemas.microsoft.com/office/word/2018/wordml/cex" xmlns:w16cid="http://schemas.microsoft.com/office/word/2016/wordml/cid" xmlns:w16="http://schemas.microsoft.com/office/word/2018/wordml" xmlns:w16du="http://schemas.microsoft.com/office/word/2023/wordml/word16du" xmlns:w16sdtdh="http://schemas.microsoft.com/office/word/2020/wordml/sdtdatahash" xmlns:w16sdtfl="http://schemas.microsoft.com/office/word/2024/wordml/sdtformatlock" xmlns:w16se="http://schemas.microsoft.com/office/word/2015/wordml/symex" xmlns:wpg="http://schemas.microsoft.com/office/word/2010/wordprocessingGroup" xmlns:wpi="http://schemas.microsoft.com/office/word/2010/wordprocessingInk" xmlns:wne="http://schemas.microsoft.com/office/word/2006/wordml" xmlns:wps="http://schemas.microsoft.com/office/word/2010/wordprocessingShape" mc:Ignorable="w14 w15 w16se w16cid w16 w16cex w16sdtdh w16sdtfl w16du wp14">
   <w:abstractNum w:abstractNumId="0" w15:restartNumberingAfterBreak="0">
     <w:nsid w:val="05BE74FF"/>
     <w:multiLevelType w:val="hybridMultilevel"/>
@@ -20627,7 +20628,7 @@
     <w:lvl w:ilvl="0" w:tplc="0198745A">
       <w:start w:val="11"/>
       <w:numFmt w:val="decimal"/>
-      <w:pStyle w:val="2"/>
+      <w:pStyle w:val="Heading2"/>
       <w:lvlText w:val="%1."/>
       <w:lvlJc w:val="left"/>
       <w:pPr>
@@ -22824,7 +22825,7 @@
 </file>
 
 <file path=word/styles.xml><?xml version="1.0" encoding="utf-8"?>
-<w:styles xmlns:mc="http://schemas.openxmlformats.org/markup-compatibility/2006" xmlns:r="http://schemas.openxmlformats.org/officeDocument/2006/relationships" xmlns:w="http://schemas.openxmlformats.org/wordprocessingml/2006/main" xmlns:w14="http://schemas.microsoft.com/office/word/2010/wordml" xmlns:w15="http://schemas.microsoft.com/office/word/2012/wordml" xmlns:w16cex="http://schemas.microsoft.com/office/word/2018/wordml/cex" xmlns:w16cid="http://schemas.microsoft.com/office/word/2016/wordml/cid" xmlns:w16="http://schemas.microsoft.com/office/word/2018/wordml" xmlns:w16sdtdh="http://schemas.microsoft.com/office/word/2020/wordml/sdtdatahash" xmlns:w16se="http://schemas.microsoft.com/office/word/2015/wordml/symex" mc:Ignorable="w14 w15 w16se w16cid w16 w16cex w16sdtdh">
+<w:styles xmlns:mc="http://schemas.openxmlformats.org/markup-compatibility/2006" xmlns:r="http://schemas.openxmlformats.org/officeDocument/2006/relationships" xmlns:w="http://schemas.openxmlformats.org/wordprocessingml/2006/main" xmlns:w14="http://schemas.microsoft.com/office/word/2010/wordml" xmlns:w15="http://schemas.microsoft.com/office/word/2012/wordml" xmlns:w16cex="http://schemas.microsoft.com/office/word/2018/wordml/cex" xmlns:w16cid="http://schemas.microsoft.com/office/word/2016/wordml/cid" xmlns:w16="http://schemas.microsoft.com/office/word/2018/wordml" xmlns:w16du="http://schemas.microsoft.com/office/word/2023/wordml/word16du" xmlns:w16sdtdh="http://schemas.microsoft.com/office/word/2020/wordml/sdtdatahash" xmlns:w16sdtfl="http://schemas.microsoft.com/office/word/2024/wordml/sdtformatlock" xmlns:w16se="http://schemas.microsoft.com/office/word/2015/wordml/symex" mc:Ignorable="w14 w15 w16se w16cid w16 w16cex w16sdtdh w16sdtfl w16du">
   <w:docDefaults>
     <w:rPrDefault>
       <w:rPr>
@@ -23218,7 +23219,7 @@
     <w:lsdException w:name="Unresolved Mention" w:semiHidden="1" w:unhideWhenUsed="1"/>
     <w:lsdException w:name="Smart Link" w:semiHidden="1" w:unhideWhenUsed="1"/>
   </w:latentStyles>
-  <w:style w:type="paragraph" w:default="1" w:styleId="a">
+  <w:style w:type="paragraph" w:default="1" w:styleId="Normal">
     <w:name w:val="Normal"/>
     <w:qFormat/>
     <w:rsid w:val="008063E1"/>
@@ -23226,11 +23227,11 @@
       <w:spacing w:before="80" w:after="120"/>
     </w:pPr>
   </w:style>
-  <w:style w:type="paragraph" w:styleId="1">
+  <w:style w:type="paragraph" w:styleId="Heading1">
     <w:name w:val="heading 1"/>
-    <w:basedOn w:val="a"/>
-    <w:next w:val="a"/>
-    <w:link w:val="10"/>
+    <w:basedOn w:val="Normal"/>
+    <w:next w:val="Normal"/>
+    <w:link w:val="Heading1Char"/>
     <w:uiPriority w:val="9"/>
     <w:qFormat/>
     <w:rsid w:val="009254B7"/>
@@ -23248,11 +23249,11 @@
       <w:szCs w:val="32"/>
     </w:rPr>
   </w:style>
-  <w:style w:type="paragraph" w:styleId="2">
+  <w:style w:type="paragraph" w:styleId="Heading2">
     <w:name w:val="heading 2"/>
-    <w:basedOn w:val="a"/>
-    <w:next w:val="a"/>
-    <w:link w:val="20"/>
+    <w:basedOn w:val="Normal"/>
+    <w:next w:val="Normal"/>
+    <w:link w:val="Heading2Char"/>
     <w:uiPriority w:val="9"/>
     <w:qFormat/>
     <w:rsid w:val="006E55B4"/>
@@ -23274,11 +23275,11 @@
       <w:szCs w:val="36"/>
     </w:rPr>
   </w:style>
-  <w:style w:type="paragraph" w:styleId="3">
+  <w:style w:type="paragraph" w:styleId="Heading3">
     <w:name w:val="heading 3"/>
-    <w:basedOn w:val="a"/>
-    <w:next w:val="a"/>
-    <w:link w:val="30"/>
+    <w:basedOn w:val="Normal"/>
+    <w:next w:val="Normal"/>
+    <w:link w:val="Heading3Char"/>
     <w:uiPriority w:val="9"/>
     <w:unhideWhenUsed/>
     <w:qFormat/>
@@ -23297,11 +23298,11 @@
       <w:szCs w:val="32"/>
     </w:rPr>
   </w:style>
-  <w:style w:type="paragraph" w:styleId="4">
+  <w:style w:type="paragraph" w:styleId="Heading4">
     <w:name w:val="heading 4"/>
-    <w:basedOn w:val="a"/>
-    <w:next w:val="a"/>
-    <w:link w:val="40"/>
+    <w:basedOn w:val="Normal"/>
+    <w:next w:val="Normal"/>
+    <w:link w:val="Heading4Char"/>
     <w:uiPriority w:val="9"/>
     <w:unhideWhenUsed/>
     <w:qFormat/>
@@ -23320,11 +23321,11 @@
       <w:sz w:val="28"/>
     </w:rPr>
   </w:style>
-  <w:style w:type="paragraph" w:styleId="5">
+  <w:style w:type="paragraph" w:styleId="Heading5">
     <w:name w:val="heading 5"/>
-    <w:basedOn w:val="a"/>
-    <w:next w:val="a"/>
-    <w:link w:val="50"/>
+    <w:basedOn w:val="Normal"/>
+    <w:next w:val="Normal"/>
+    <w:link w:val="Heading5Char"/>
     <w:uiPriority w:val="9"/>
     <w:semiHidden/>
     <w:unhideWhenUsed/>
@@ -23342,13 +23343,13 @@
       <w:color w:val="B2500E"/>
     </w:rPr>
   </w:style>
-  <w:style w:type="character" w:default="1" w:styleId="a0">
+  <w:style w:type="character" w:default="1" w:styleId="DefaultParagraphFont">
     <w:name w:val="Default Paragraph Font"/>
     <w:uiPriority w:val="1"/>
     <w:semiHidden/>
     <w:unhideWhenUsed/>
   </w:style>
-  <w:style w:type="table" w:default="1" w:styleId="a1">
+  <w:style w:type="table" w:default="1" w:styleId="TableNormal">
     <w:name w:val="Normal Table"/>
     <w:uiPriority w:val="99"/>
     <w:semiHidden/>
@@ -23363,16 +23364,16 @@
       </w:tblCellMar>
     </w:tblPr>
   </w:style>
-  <w:style w:type="numbering" w:default="1" w:styleId="a2">
+  <w:style w:type="numbering" w:default="1" w:styleId="NoList">
     <w:name w:val="No List"/>
     <w:uiPriority w:val="99"/>
     <w:semiHidden/>
     <w:unhideWhenUsed/>
   </w:style>
-  <w:style w:type="paragraph" w:styleId="a3">
+  <w:style w:type="paragraph" w:styleId="Header">
     <w:name w:val="header"/>
-    <w:basedOn w:val="a"/>
-    <w:link w:val="a4"/>
+    <w:basedOn w:val="Normal"/>
+    <w:link w:val="HeaderChar"/>
     <w:uiPriority w:val="99"/>
     <w:unhideWhenUsed/>
     <w:rsid w:val="008068A2"/>
@@ -23384,17 +23385,17 @@
       <w:spacing w:after="0" w:line="240" w:lineRule="auto"/>
     </w:pPr>
   </w:style>
-  <w:style w:type="character" w:customStyle="1" w:styleId="a4">
-    <w:name w:val="Горен колонтитул Знак"/>
-    <w:basedOn w:val="a0"/>
-    <w:link w:val="a3"/>
+  <w:style w:type="character" w:customStyle="1" w:styleId="HeaderChar">
+    <w:name w:val="Header Char"/>
+    <w:basedOn w:val="DefaultParagraphFont"/>
+    <w:link w:val="Header"/>
     <w:uiPriority w:val="99"/>
     <w:rsid w:val="008068A2"/>
   </w:style>
-  <w:style w:type="paragraph" w:styleId="a5">
+  <w:style w:type="paragraph" w:styleId="Footer">
     <w:name w:val="footer"/>
-    <w:basedOn w:val="a"/>
-    <w:link w:val="a6"/>
+    <w:basedOn w:val="Normal"/>
+    <w:link w:val="FooterChar"/>
     <w:uiPriority w:val="99"/>
     <w:unhideWhenUsed/>
     <w:rsid w:val="008068A2"/>
@@ -23406,17 +23407,17 @@
       <w:spacing w:after="0" w:line="240" w:lineRule="auto"/>
     </w:pPr>
   </w:style>
-  <w:style w:type="character" w:customStyle="1" w:styleId="a6">
-    <w:name w:val="Долен колонтитул Знак"/>
-    <w:basedOn w:val="a0"/>
-    <w:link w:val="a5"/>
+  <w:style w:type="character" w:customStyle="1" w:styleId="FooterChar">
+    <w:name w:val="Footer Char"/>
+    <w:basedOn w:val="DefaultParagraphFont"/>
+    <w:link w:val="Footer"/>
     <w:uiPriority w:val="99"/>
     <w:rsid w:val="008068A2"/>
   </w:style>
-  <w:style w:type="paragraph" w:styleId="a7">
+  <w:style w:type="paragraph" w:styleId="BalloonText">
     <w:name w:val="Balloon Text"/>
-    <w:basedOn w:val="a"/>
-    <w:link w:val="a8"/>
+    <w:basedOn w:val="Normal"/>
+    <w:link w:val="BalloonTextChar"/>
     <w:uiPriority w:val="99"/>
     <w:semiHidden/>
     <w:unhideWhenUsed/>
@@ -23431,10 +23432,10 @@
       <w:szCs w:val="16"/>
     </w:rPr>
   </w:style>
-  <w:style w:type="character" w:customStyle="1" w:styleId="a8">
-    <w:name w:val="Изнесен текст Знак"/>
-    <w:basedOn w:val="a0"/>
-    <w:link w:val="a7"/>
+  <w:style w:type="character" w:customStyle="1" w:styleId="BalloonTextChar">
+    <w:name w:val="Balloon Text Char"/>
+    <w:basedOn w:val="DefaultParagraphFont"/>
+    <w:link w:val="BalloonText"/>
     <w:uiPriority w:val="99"/>
     <w:semiHidden/>
     <w:qFormat/>
@@ -23445,9 +23446,9 @@
       <w:szCs w:val="16"/>
     </w:rPr>
   </w:style>
-  <w:style w:type="character" w:styleId="a9">
+  <w:style w:type="character" w:styleId="Hyperlink">
     <w:name w:val="Hyperlink"/>
-    <w:basedOn w:val="a0"/>
+    <w:basedOn w:val="DefaultParagraphFont"/>
     <w:uiPriority w:val="99"/>
     <w:unhideWhenUsed/>
     <w:rsid w:val="0079324A"/>
@@ -23456,10 +23457,10 @@
       <w:u w:val="single"/>
     </w:rPr>
   </w:style>
-  <w:style w:type="character" w:customStyle="1" w:styleId="10">
-    <w:name w:val="Заглавие 1 Знак"/>
-    <w:basedOn w:val="a0"/>
-    <w:link w:val="1"/>
+  <w:style w:type="character" w:customStyle="1" w:styleId="Heading1Char">
+    <w:name w:val="Heading 1 Char"/>
+    <w:basedOn w:val="DefaultParagraphFont"/>
+    <w:link w:val="Heading1"/>
     <w:uiPriority w:val="9"/>
     <w:qFormat/>
     <w:rsid w:val="009254B7"/>
@@ -23471,10 +23472,10 @@
       <w:szCs w:val="32"/>
     </w:rPr>
   </w:style>
-  <w:style w:type="character" w:customStyle="1" w:styleId="20">
-    <w:name w:val="Заглавие 2 Знак"/>
-    <w:basedOn w:val="a0"/>
-    <w:link w:val="2"/>
+  <w:style w:type="character" w:customStyle="1" w:styleId="Heading2Char">
+    <w:name w:val="Heading 2 Char"/>
+    <w:basedOn w:val="DefaultParagraphFont"/>
+    <w:link w:val="Heading2"/>
     <w:uiPriority w:val="9"/>
     <w:qFormat/>
     <w:rsid w:val="006E55B4"/>
@@ -23487,9 +23488,9 @@
       <w:szCs w:val="36"/>
     </w:rPr>
   </w:style>
-  <w:style w:type="paragraph" w:styleId="aa">
+  <w:style w:type="paragraph" w:styleId="NormalWeb">
     <w:name w:val="Normal (Web)"/>
-    <w:basedOn w:val="a"/>
+    <w:basedOn w:val="Normal"/>
     <w:uiPriority w:val="99"/>
     <w:semiHidden/>
     <w:unhideWhenUsed/>
@@ -23504,10 +23505,10 @@
       <w:szCs w:val="24"/>
     </w:rPr>
   </w:style>
-  <w:style w:type="character" w:styleId="ab">
+  <w:style w:type="character" w:styleId="Strong">
     <w:name w:val="Strong"/>
     <w:aliases w:val="Example Test"/>
-    <w:basedOn w:val="a0"/>
+    <w:basedOn w:val="DefaultParagraphFont"/>
     <w:qFormat/>
     <w:rsid w:val="00524789"/>
     <w:rPr>
@@ -23515,10 +23516,10 @@
       <w:bCs/>
     </w:rPr>
   </w:style>
-  <w:style w:type="character" w:customStyle="1" w:styleId="30">
-    <w:name w:val="Заглавие 3 Знак"/>
-    <w:basedOn w:val="a0"/>
-    <w:link w:val="3"/>
+  <w:style w:type="character" w:customStyle="1" w:styleId="Heading3Char">
+    <w:name w:val="Heading 3 Char"/>
+    <w:basedOn w:val="DefaultParagraphFont"/>
+    <w:link w:val="Heading3"/>
     <w:uiPriority w:val="9"/>
     <w:rsid w:val="008C5930"/>
     <w:rPr>
@@ -23529,10 +23530,10 @@
       <w:szCs w:val="32"/>
     </w:rPr>
   </w:style>
-  <w:style w:type="character" w:customStyle="1" w:styleId="40">
-    <w:name w:val="Заглавие 4 Знак"/>
-    <w:basedOn w:val="a0"/>
-    <w:link w:val="4"/>
+  <w:style w:type="character" w:customStyle="1" w:styleId="Heading4Char">
+    <w:name w:val="Heading 4 Char"/>
+    <w:basedOn w:val="DefaultParagraphFont"/>
+    <w:link w:val="Heading4"/>
     <w:uiPriority w:val="9"/>
     <w:rsid w:val="008C5930"/>
     <w:rPr>
@@ -23543,10 +23544,10 @@
       <w:sz w:val="28"/>
     </w:rPr>
   </w:style>
-  <w:style w:type="paragraph" w:styleId="ac">
+  <w:style w:type="paragraph" w:styleId="ListParagraph">
     <w:name w:val="List Paragraph"/>
-    <w:basedOn w:val="a"/>
-    <w:link w:val="ad"/>
+    <w:basedOn w:val="Normal"/>
+    <w:link w:val="ListParagraphChar"/>
     <w:uiPriority w:val="34"/>
     <w:qFormat/>
     <w:rsid w:val="008617B5"/>
@@ -23555,9 +23556,9 @@
       <w:contextualSpacing/>
     </w:pPr>
   </w:style>
-  <w:style w:type="character" w:styleId="ae">
+  <w:style w:type="character" w:styleId="FollowedHyperlink">
     <w:name w:val="FollowedHyperlink"/>
-    <w:basedOn w:val="a0"/>
+    <w:basedOn w:val="DefaultParagraphFont"/>
     <w:uiPriority w:val="99"/>
     <w:semiHidden/>
     <w:unhideWhenUsed/>
@@ -23567,10 +23568,10 @@
       <w:u w:val="single"/>
     </w:rPr>
   </w:style>
-  <w:style w:type="character" w:customStyle="1" w:styleId="50">
-    <w:name w:val="Заглавие 5 Знак"/>
-    <w:basedOn w:val="a0"/>
-    <w:link w:val="5"/>
+  <w:style w:type="character" w:customStyle="1" w:styleId="Heading5Char">
+    <w:name w:val="Heading 5 Char"/>
+    <w:basedOn w:val="DefaultParagraphFont"/>
+    <w:link w:val="Heading5"/>
     <w:uiPriority w:val="9"/>
     <w:semiHidden/>
     <w:rsid w:val="008C5930"/>
@@ -23582,7 +23583,7 @@
   </w:style>
   <w:style w:type="paragraph" w:customStyle="1" w:styleId="Code">
     <w:name w:val="Code"/>
-    <w:basedOn w:val="a"/>
+    <w:basedOn w:val="Normal"/>
     <w:link w:val="CodeChar"/>
     <w:qFormat/>
     <w:rsid w:val="008063E1"/>
@@ -23594,7 +23595,7 @@
   </w:style>
   <w:style w:type="character" w:customStyle="1" w:styleId="CodeChar">
     <w:name w:val="Code Char"/>
-    <w:basedOn w:val="a0"/>
+    <w:basedOn w:val="DefaultParagraphFont"/>
     <w:link w:val="Code"/>
     <w:qFormat/>
     <w:rsid w:val="008063E1"/>
@@ -23604,9 +23605,9 @@
       <w:noProof/>
     </w:rPr>
   </w:style>
-  <w:style w:type="table" w:styleId="af">
+  <w:style w:type="table" w:styleId="TableGrid">
     <w:name w:val="Table Grid"/>
-    <w:basedOn w:val="a1"/>
+    <w:basedOn w:val="TableNormal"/>
     <w:uiPriority w:val="59"/>
     <w:rsid w:val="00763912"/>
     <w:pPr>
@@ -23625,12 +23626,12 @@
   </w:style>
   <w:style w:type="character" w:customStyle="1" w:styleId="tgc">
     <w:name w:val="_tgc"/>
-    <w:basedOn w:val="a0"/>
+    <w:basedOn w:val="DefaultParagraphFont"/>
     <w:rsid w:val="00D8395C"/>
   </w:style>
   <w:style w:type="paragraph" w:customStyle="1" w:styleId="Index">
     <w:name w:val="Index"/>
-    <w:basedOn w:val="a"/>
+    <w:basedOn w:val="Normal"/>
     <w:rsid w:val="005054C7"/>
     <w:pPr>
       <w:suppressLineNumbers/>
@@ -23640,17 +23641,17 @@
       <w:rFonts w:cs="FreeSans"/>
     </w:rPr>
   </w:style>
-  <w:style w:type="character" w:customStyle="1" w:styleId="ad">
-    <w:name w:val="Списък на абзаци Знак"/>
-    <w:basedOn w:val="a0"/>
-    <w:link w:val="ac"/>
+  <w:style w:type="character" w:customStyle="1" w:styleId="ListParagraphChar">
+    <w:name w:val="List Paragraph Char"/>
+    <w:basedOn w:val="DefaultParagraphFont"/>
+    <w:link w:val="ListParagraph"/>
     <w:uiPriority w:val="34"/>
     <w:qFormat/>
     <w:rsid w:val="005054C7"/>
   </w:style>
   <w:style w:type="character" w:customStyle="1" w:styleId="InternetLink">
     <w:name w:val="Internet Link"/>
-    <w:basedOn w:val="a0"/>
+    <w:basedOn w:val="DefaultParagraphFont"/>
     <w:uiPriority w:val="99"/>
     <w:unhideWhenUsed/>
     <w:rsid w:val="005054C7"/>
@@ -23661,7 +23662,7 @@
   </w:style>
   <w:style w:type="character" w:customStyle="1" w:styleId="UnresolvedMention1">
     <w:name w:val="Unresolved Mention1"/>
-    <w:basedOn w:val="a0"/>
+    <w:basedOn w:val="DefaultParagraphFont"/>
     <w:uiPriority w:val="99"/>
     <w:semiHidden/>
     <w:unhideWhenUsed/>
@@ -23673,7 +23674,7 @@
   </w:style>
   <w:style w:type="character" w:customStyle="1" w:styleId="UnresolvedMention10">
     <w:name w:val="Unresolved Mention1"/>
-    <w:basedOn w:val="a0"/>
+    <w:basedOn w:val="DefaultParagraphFont"/>
     <w:uiPriority w:val="99"/>
     <w:semiHidden/>
     <w:unhideWhenUsed/>
@@ -23685,23 +23686,23 @@
   </w:style>
   <w:style w:type="character" w:customStyle="1" w:styleId="apple-converted-space">
     <w:name w:val="apple-converted-space"/>
-    <w:basedOn w:val="a0"/>
+    <w:basedOn w:val="DefaultParagraphFont"/>
     <w:rsid w:val="00877052"/>
   </w:style>
   <w:style w:type="character" w:customStyle="1" w:styleId="mi">
     <w:name w:val="mi"/>
-    <w:basedOn w:val="a0"/>
+    <w:basedOn w:val="DefaultParagraphFont"/>
     <w:rsid w:val="00877052"/>
   </w:style>
   <w:style w:type="character" w:customStyle="1" w:styleId="mjxassistivemathml">
     <w:name w:val="mjx_assistive_mathml"/>
-    <w:basedOn w:val="a0"/>
+    <w:basedOn w:val="DefaultParagraphFont"/>
     <w:rsid w:val="00877052"/>
   </w:style>
-  <w:style w:type="character" w:customStyle="1" w:styleId="HTML">
-    <w:name w:val="HTML стандартен Знак"/>
-    <w:basedOn w:val="a0"/>
-    <w:link w:val="HTML0"/>
+  <w:style w:type="character" w:customStyle="1" w:styleId="HTMLPreformattedChar">
+    <w:name w:val="HTML Preformatted Char"/>
+    <w:basedOn w:val="DefaultParagraphFont"/>
+    <w:link w:val="HTMLPreformatted"/>
     <w:uiPriority w:val="99"/>
     <w:qFormat/>
     <w:rsid w:val="00877052"/>
@@ -23711,9 +23712,9 @@
       <w:szCs w:val="20"/>
     </w:rPr>
   </w:style>
-  <w:style w:type="character" w:styleId="HTML1">
+  <w:style w:type="character" w:styleId="HTMLCode">
     <w:name w:val="HTML Code"/>
-    <w:basedOn w:val="a0"/>
+    <w:basedOn w:val="DefaultParagraphFont"/>
     <w:uiPriority w:val="99"/>
     <w:semiHidden/>
     <w:unhideWhenUsed/>
@@ -23725,9 +23726,9 @@
       <w:szCs w:val="20"/>
     </w:rPr>
   </w:style>
-  <w:style w:type="character" w:styleId="af0">
+  <w:style w:type="character" w:styleId="Emphasis">
     <w:name w:val="Emphasis"/>
-    <w:basedOn w:val="a0"/>
+    <w:basedOn w:val="DefaultParagraphFont"/>
     <w:uiPriority w:val="20"/>
     <w:rsid w:val="00877052"/>
     <w:rPr>
@@ -23737,12 +23738,12 @@
   </w:style>
   <w:style w:type="character" w:customStyle="1" w:styleId="mn">
     <w:name w:val="mn"/>
-    <w:basedOn w:val="a0"/>
+    <w:basedOn w:val="DefaultParagraphFont"/>
     <w:rsid w:val="00877052"/>
   </w:style>
   <w:style w:type="character" w:customStyle="1" w:styleId="mo">
     <w:name w:val="mo"/>
-    <w:basedOn w:val="a0"/>
+    <w:basedOn w:val="DefaultParagraphFont"/>
     <w:rsid w:val="00877052"/>
   </w:style>
   <w:style w:type="character" w:customStyle="1" w:styleId="ListLabel1">
@@ -23775,7 +23776,7 @@
   </w:style>
   <w:style w:type="paragraph" w:customStyle="1" w:styleId="Heading">
     <w:name w:val="Heading"/>
-    <w:basedOn w:val="a"/>
+    <w:basedOn w:val="Normal"/>
     <w:next w:val="TextBody"/>
     <w:rsid w:val="00877052"/>
     <w:pPr>
@@ -23791,7 +23792,7 @@
   </w:style>
   <w:style w:type="paragraph" w:customStyle="1" w:styleId="TextBody">
     <w:name w:val="Text Body"/>
-    <w:basedOn w:val="a"/>
+    <w:basedOn w:val="Normal"/>
     <w:rsid w:val="00877052"/>
     <w:pPr>
       <w:spacing w:before="0" w:after="140" w:line="288" w:lineRule="auto"/>
@@ -23800,7 +23801,7 @@
       <w:color w:val="00000A"/>
     </w:rPr>
   </w:style>
-  <w:style w:type="paragraph" w:styleId="af1">
+  <w:style w:type="paragraph" w:styleId="List">
     <w:name w:val="List"/>
     <w:basedOn w:val="TextBody"/>
     <w:rsid w:val="00877052"/>
@@ -23808,9 +23809,9 @@
       <w:rFonts w:cs="FreeSans"/>
     </w:rPr>
   </w:style>
-  <w:style w:type="paragraph" w:styleId="af2">
+  <w:style w:type="paragraph" w:styleId="Caption">
     <w:name w:val="caption"/>
-    <w:basedOn w:val="a"/>
+    <w:basedOn w:val="Normal"/>
     <w:rsid w:val="00877052"/>
     <w:pPr>
       <w:suppressLineNumbers/>
@@ -23825,10 +23826,10 @@
       <w:szCs w:val="24"/>
     </w:rPr>
   </w:style>
-  <w:style w:type="paragraph" w:styleId="HTML0">
+  <w:style w:type="paragraph" w:styleId="HTMLPreformatted">
     <w:name w:val="HTML Preformatted"/>
-    <w:basedOn w:val="a"/>
-    <w:link w:val="HTML"/>
+    <w:basedOn w:val="Normal"/>
+    <w:link w:val="HTMLPreformattedChar"/>
     <w:uiPriority w:val="99"/>
     <w:unhideWhenUsed/>
     <w:rsid w:val="00877052"/>
@@ -23861,7 +23862,7 @@
   </w:style>
   <w:style w:type="character" w:customStyle="1" w:styleId="HTMLPreformattedChar1">
     <w:name w:val="HTML Preformatted Char1"/>
-    <w:basedOn w:val="a0"/>
+    <w:basedOn w:val="DefaultParagraphFont"/>
     <w:uiPriority w:val="99"/>
     <w:semiHidden/>
     <w:rsid w:val="00877052"/>
@@ -23873,7 +23874,7 @@
   </w:style>
   <w:style w:type="paragraph" w:customStyle="1" w:styleId="TableContents">
     <w:name w:val="Table Contents"/>
-    <w:basedOn w:val="a"/>
+    <w:basedOn w:val="Normal"/>
     <w:rsid w:val="00877052"/>
     <w:pPr>
       <w:spacing w:before="0" w:after="200"/>
@@ -23887,7 +23888,7 @@
     <w:basedOn w:val="TableContents"/>
     <w:rsid w:val="00877052"/>
   </w:style>
-  <w:style w:type="paragraph" w:styleId="af3">
+  <w:style w:type="paragraph" w:styleId="Revision">
     <w:name w:val="Revision"/>
     <w:hidden/>
     <w:uiPriority w:val="99"/>
@@ -23902,8 +23903,8 @@
   </w:style>
   <w:style w:type="table" w:customStyle="1" w:styleId="TableGrid1">
     <w:name w:val="Table Grid1"/>
-    <w:basedOn w:val="a1"/>
-    <w:next w:val="af"/>
+    <w:basedOn w:val="TableNormal"/>
+    <w:next w:val="TableGrid"/>
     <w:uiPriority w:val="59"/>
     <w:rsid w:val="00877052"/>
     <w:pPr>
@@ -23920,12 +23921,12 @@
       </w:tblBorders>
     </w:tblPr>
   </w:style>
-  <w:style w:type="paragraph" w:styleId="af4">
+  <w:style w:type="paragraph" w:styleId="Title">
     <w:name w:val="Title"/>
     <w:aliases w:val="Example Test Caption"/>
-    <w:basedOn w:val="a"/>
-    <w:next w:val="a"/>
-    <w:link w:val="af5"/>
+    <w:basedOn w:val="Normal"/>
+    <w:next w:val="Normal"/>
+    <w:link w:val="TitleChar"/>
     <w:uiPriority w:val="10"/>
     <w:rsid w:val="00877052"/>
     <w:pPr>
@@ -23941,11 +23942,11 @@
       <w:lang w:val="bg-BG"/>
     </w:rPr>
   </w:style>
-  <w:style w:type="character" w:customStyle="1" w:styleId="af5">
-    <w:name w:val="Заглавие Знак"/>
-    <w:aliases w:val="Example Test Caption Знак"/>
-    <w:basedOn w:val="a0"/>
-    <w:link w:val="af4"/>
+  <w:style w:type="character" w:customStyle="1" w:styleId="TitleChar">
+    <w:name w:val="Title Char"/>
+    <w:aliases w:val="Example Test Caption Char"/>
+    <w:basedOn w:val="DefaultParagraphFont"/>
+    <w:link w:val="Title"/>
     <w:uiPriority w:val="10"/>
     <w:rsid w:val="00877052"/>
     <w:rPr>
@@ -23959,7 +23960,7 @@
   </w:style>
   <w:style w:type="character" w:customStyle="1" w:styleId="UnresolvedMention2">
     <w:name w:val="Unresolved Mention2"/>
-    <w:basedOn w:val="a0"/>
+    <w:basedOn w:val="DefaultParagraphFont"/>
     <w:uiPriority w:val="99"/>
     <w:semiHidden/>
     <w:unhideWhenUsed/>

</xml_diff>